<commit_message>
Converting Word documents to MarkDown: "Public & Private Connectors, Connections & Assignments": Manually checking differences between rendered MarkDown and Word. Last checks if markup looks ok.
</commit_message>
<xml_diff>
--- a/1. Spec/11. Black Boxes/2. Public & Private Connectors, Connections & Assignments.docx
+++ b/1. Spec/11. Black Boxes/2. Public & Private Connectors, Connections & Assignments.docx
@@ -1,6 +1,6 @@
 
 <file path=word/document.xml><?xml version="1.0" encoding="utf-8"?>
-<w:document xmlns:wpc="http://schemas.microsoft.com/office/word/2010/wordprocessingCanvas" xmlns:cx="http://schemas.microsoft.com/office/drawing/2014/chartex" xmlns:cx1="http://schemas.microsoft.com/office/drawing/2015/9/8/chartex" xmlns:cx2="http://schemas.microsoft.com/office/drawing/2015/10/21/chartex" xmlns:cx3="http://schemas.microsoft.com/office/drawing/2016/5/9/chartex" xmlns:cx4="http://schemas.microsoft.com/office/drawing/2016/5/10/chartex" xmlns:cx5="http://schemas.microsoft.com/office/drawing/2016/5/11/chartex" xmlns:cx6="http://schemas.microsoft.com/office/drawing/2016/5/12/chartex" xmlns:cx7="http://schemas.microsoft.com/office/drawing/2016/5/13/chartex" xmlns:cx8="http://schemas.microsoft.com/office/drawing/2016/5/14/chartex" xmlns:mc="http://schemas.openxmlformats.org/markup-compatibility/2006" xmlns:aink="http://schemas.microsoft.com/office/drawing/2016/ink" xmlns:am3d="http://schemas.microsoft.com/office/drawing/2017/model3d" xmlns:o="urn:schemas-microsoft-com:office:office" xmlns:r="http://schemas.openxmlformats.org/officeDocument/2006/relationships" xmlns:m="http://schemas.openxmlformats.org/officeDocument/2006/math" xmlns:v="urn:schemas-microsoft-com:vml" xmlns:wp14="http://schemas.microsoft.com/office/word/2010/wordprocessingDrawing" xmlns:wp="http://schemas.openxmlformats.org/drawingml/2006/wordprocessingDrawing" xmlns:w10="urn:schemas-microsoft-com:office:word" xmlns:w="http://schemas.openxmlformats.org/wordprocessingml/2006/main" xmlns:w14="http://schemas.microsoft.com/office/word/2010/wordml" xmlns:w15="http://schemas.microsoft.com/office/word/2012/wordml" xmlns:w16cid="http://schemas.microsoft.com/office/word/2016/wordml/cid" xmlns:w16se="http://schemas.microsoft.com/office/word/2015/wordml/symex" xmlns:wpg="http://schemas.microsoft.com/office/word/2010/wordprocessingGroup" xmlns:wpi="http://schemas.microsoft.com/office/word/2010/wordprocessingInk" xmlns:wne="http://schemas.microsoft.com/office/word/2006/wordml" xmlns:wps="http://schemas.microsoft.com/office/word/2010/wordprocessingShape" mc:Ignorable="w14 w15 w16se w16cid wp14">
+<w:document xmlns:wpc="http://schemas.microsoft.com/office/word/2010/wordprocessingCanvas" xmlns:cx="http://schemas.microsoft.com/office/drawing/2014/chartex" xmlns:cx1="http://schemas.microsoft.com/office/drawing/2015/9/8/chartex" xmlns:cx2="http://schemas.microsoft.com/office/drawing/2015/10/21/chartex" xmlns:cx3="http://schemas.microsoft.com/office/drawing/2016/5/9/chartex" xmlns:cx4="http://schemas.microsoft.com/office/drawing/2016/5/10/chartex" xmlns:cx5="http://schemas.microsoft.com/office/drawing/2016/5/11/chartex" xmlns:cx6="http://schemas.microsoft.com/office/drawing/2016/5/12/chartex" xmlns:cx7="http://schemas.microsoft.com/office/drawing/2016/5/13/chartex" xmlns:cx8="http://schemas.microsoft.com/office/drawing/2016/5/14/chartex" xmlns:mc="http://schemas.openxmlformats.org/markup-compatibility/2006" xmlns:aink="http://schemas.microsoft.com/office/drawing/2016/ink" xmlns:am3d="http://schemas.microsoft.com/office/drawing/2017/model3d" xmlns:o="urn:schemas-microsoft-com:office:office" xmlns:r="http://schemas.openxmlformats.org/officeDocument/2006/relationships" xmlns:m="http://schemas.openxmlformats.org/officeDocument/2006/math" xmlns:v="urn:schemas-microsoft-com:vml" xmlns:wp14="http://schemas.microsoft.com/office/word/2010/wordprocessingDrawing" xmlns:wp="http://schemas.openxmlformats.org/drawingml/2006/wordprocessingDrawing" xmlns:w10="urn:schemas-microsoft-com:office:word" xmlns:w="http://schemas.openxmlformats.org/wordprocessingml/2006/main" xmlns:w14="http://schemas.microsoft.com/office/word/2010/wordml" xmlns:w15="http://schemas.microsoft.com/office/word/2012/wordml" xmlns:w16cex="http://schemas.microsoft.com/office/word/2018/wordml/cex" xmlns:w16cid="http://schemas.microsoft.com/office/word/2016/wordml/cid" xmlns:w16="http://schemas.microsoft.com/office/word/2018/wordml" xmlns:w16se="http://schemas.microsoft.com/office/word/2015/wordml/symex" xmlns:wpg="http://schemas.microsoft.com/office/word/2010/wordprocessingGroup" xmlns:wpi="http://schemas.microsoft.com/office/word/2010/wordprocessingInk" xmlns:wne="http://schemas.microsoft.com/office/word/2006/wordml" xmlns:wps="http://schemas.microsoft.com/office/word/2010/wordprocessingShape" mc:Ignorable="w14 w15 w16se w16cid w16 w16cex wp14">
   <w:background w:color="000000"/>
   <w:body>
     <w:tbl>
@@ -34,7 +34,7 @@
           </w:tcPr>
           <w:p>
             <w:pPr>
-              <w:pStyle w:val="Heading1"/>
+              <w:pStyle w:val="Kop1"/>
             </w:pPr>
             <w:r>
               <w:t>Circle Language Spec: Black Boxes</w:t>
@@ -45,7 +45,7 @@
     </w:tbl>
     <w:p>
       <w:pPr>
-        <w:pStyle w:val="Heading2"/>
+        <w:pStyle w:val="Kop2"/>
       </w:pPr>
       <w:r>
         <w:t>Public &amp; Private Connectors, Connections &amp; Assignments</w:t>
@@ -53,7 +53,7 @@
     </w:p>
     <w:p>
       <w:pPr>
-        <w:pStyle w:val="Heading3"/>
+        <w:pStyle w:val="Kop3"/>
       </w:pPr>
       <w:r>
         <w:t>Public &amp; Private Connectors</w:t>
@@ -71,7 +71,7 @@
     </w:p>
     <w:p>
       <w:pPr>
-        <w:pStyle w:val="Heading4"/>
+        <w:pStyle w:val="Kop4"/>
         <w:ind w:left="852"/>
       </w:pPr>
       <w:r>
@@ -170,7 +170,7 @@
                 <w:noProof/>
               </w:rPr>
               <w:drawing>
-                <wp:inline distT="0" distB="0" distL="0" distR="0">
+                <wp:inline distT="0" distB="0" distL="0" distR="0" wp14:anchorId="06EDECFF" wp14:editId="70A9B805">
                   <wp:extent cx="930275" cy="644525"/>
                   <wp:effectExtent l="0" t="0" r="0" b="0"/>
                   <wp:docPr id="1" name="Picture 1"/>
@@ -237,7 +237,7 @@
                 <w:noProof/>
               </w:rPr>
               <w:drawing>
-                <wp:inline distT="0" distB="0" distL="0" distR="0">
+                <wp:inline distT="0" distB="0" distL="0" distR="0" wp14:anchorId="3A05794C" wp14:editId="7F0B3E95">
                   <wp:extent cx="914400" cy="660400"/>
                   <wp:effectExtent l="0" t="0" r="0" b="0"/>
                   <wp:docPr id="2" name="Picture 2"/>
@@ -304,7 +304,7 @@
                 <w:noProof/>
               </w:rPr>
               <w:drawing>
-                <wp:inline distT="0" distB="0" distL="0" distR="0">
+                <wp:inline distT="0" distB="0" distL="0" distR="0" wp14:anchorId="6D6CE27F" wp14:editId="053A1275">
                   <wp:extent cx="777240" cy="539115"/>
                   <wp:effectExtent l="0" t="0" r="0" b="0"/>
                   <wp:docPr id="3" name="Picture 3"/>
@@ -466,7 +466,7 @@
                 <w:noProof/>
               </w:rPr>
               <w:drawing>
-                <wp:inline distT="0" distB="0" distL="0" distR="0">
+                <wp:inline distT="0" distB="0" distL="0" distR="0" wp14:anchorId="1FE2D0C6" wp14:editId="5B6FED3B">
                   <wp:extent cx="803275" cy="644525"/>
                   <wp:effectExtent l="0" t="0" r="0" b="0"/>
                   <wp:docPr id="4" name="Picture 4"/>
@@ -533,7 +533,7 @@
                 <w:noProof/>
               </w:rPr>
               <w:drawing>
-                <wp:inline distT="0" distB="0" distL="0" distR="0">
+                <wp:inline distT="0" distB="0" distL="0" distR="0" wp14:anchorId="6FECDE33" wp14:editId="6D154EB3">
                   <wp:extent cx="914400" cy="629285"/>
                   <wp:effectExtent l="0" t="0" r="0" b="0"/>
                   <wp:docPr id="5" name="Picture 5"/>
@@ -600,7 +600,7 @@
                 <w:noProof/>
               </w:rPr>
               <w:drawing>
-                <wp:inline distT="0" distB="0" distL="0" distR="0">
+                <wp:inline distT="0" distB="0" distL="0" distR="0" wp14:anchorId="657912C0" wp14:editId="70D134FA">
                   <wp:extent cx="771525" cy="523240"/>
                   <wp:effectExtent l="0" t="0" r="0" b="0"/>
                   <wp:docPr id="6" name="Picture 6"/>
@@ -660,7 +660,7 @@
     </w:p>
     <w:p>
       <w:pPr>
-        <w:pStyle w:val="Heading4"/>
+        <w:pStyle w:val="Kop4"/>
         <w:ind w:left="852"/>
       </w:pPr>
       <w:r>
@@ -772,7 +772,7 @@
                 <w:noProof/>
               </w:rPr>
               <w:drawing>
-                <wp:inline distT="0" distB="0" distL="0" distR="0">
+                <wp:inline distT="0" distB="0" distL="0" distR="0" wp14:anchorId="24EA43DF" wp14:editId="4A3A8EF6">
                   <wp:extent cx="977900" cy="597535"/>
                   <wp:effectExtent l="0" t="0" r="0" b="0"/>
                   <wp:docPr id="7" name="Picture 7"/>
@@ -839,7 +839,7 @@
                 <w:noProof/>
               </w:rPr>
               <w:drawing>
-                <wp:inline distT="0" distB="0" distL="0" distR="0">
+                <wp:inline distT="0" distB="0" distL="0" distR="0" wp14:anchorId="438B621C" wp14:editId="553FB7D8">
                   <wp:extent cx="993775" cy="575945"/>
                   <wp:effectExtent l="0" t="0" r="0" b="0"/>
                   <wp:docPr id="8" name="Picture 8"/>
@@ -906,7 +906,7 @@
                 <w:noProof/>
               </w:rPr>
               <w:drawing>
-                <wp:inline distT="0" distB="0" distL="0" distR="0">
+                <wp:inline distT="0" distB="0" distL="0" distR="0" wp14:anchorId="087CB3FC" wp14:editId="33118E35">
                   <wp:extent cx="1162685" cy="570865"/>
                   <wp:effectExtent l="0" t="0" r="0" b="0"/>
                   <wp:docPr id="9" name="Picture 9"/>
@@ -1075,7 +1075,7 @@
                 <w:noProof/>
               </w:rPr>
               <w:drawing>
-                <wp:inline distT="0" distB="0" distL="0" distR="0">
+                <wp:inline distT="0" distB="0" distL="0" distR="0" wp14:anchorId="438961EB" wp14:editId="087E45F9">
                   <wp:extent cx="998855" cy="676275"/>
                   <wp:effectExtent l="0" t="0" r="0" b="0"/>
                   <wp:docPr id="10" name="Picture 10"/>
@@ -1142,7 +1142,7 @@
                 <w:noProof/>
               </w:rPr>
               <w:drawing>
-                <wp:inline distT="0" distB="0" distL="0" distR="0">
+                <wp:inline distT="0" distB="0" distL="0" distR="0" wp14:anchorId="6F4F0D83" wp14:editId="46C6534D">
                   <wp:extent cx="1136650" cy="502285"/>
                   <wp:effectExtent l="0" t="0" r="0" b="0"/>
                   <wp:docPr id="11" name="Picture 11"/>
@@ -1209,7 +1209,7 @@
                 <w:noProof/>
               </w:rPr>
               <w:drawing>
-                <wp:inline distT="0" distB="0" distL="0" distR="0">
+                <wp:inline distT="0" distB="0" distL="0" distR="0" wp14:anchorId="41767C6D" wp14:editId="79903810">
                   <wp:extent cx="1273810" cy="613410"/>
                   <wp:effectExtent l="0" t="0" r="0" b="0"/>
                   <wp:docPr id="12" name="Picture 12"/>
@@ -1390,7 +1390,7 @@
                 <w:noProof/>
               </w:rPr>
               <w:drawing>
-                <wp:inline distT="0" distB="0" distL="0" distR="0">
+                <wp:inline distT="0" distB="0" distL="0" distR="0" wp14:anchorId="2CC3AF2E" wp14:editId="6A244ACE">
                   <wp:extent cx="1041400" cy="602615"/>
                   <wp:effectExtent l="0" t="0" r="0" b="0"/>
                   <wp:docPr id="13" name="Picture 13"/>
@@ -1457,7 +1457,7 @@
                 <w:noProof/>
               </w:rPr>
               <w:drawing>
-                <wp:inline distT="0" distB="0" distL="0" distR="0">
+                <wp:inline distT="0" distB="0" distL="0" distR="0" wp14:anchorId="0D56AB8A" wp14:editId="50FF736C">
                   <wp:extent cx="982980" cy="623570"/>
                   <wp:effectExtent l="0" t="0" r="0" b="0"/>
                   <wp:docPr id="14" name="Picture 14"/>
@@ -1524,7 +1524,7 @@
                 <w:noProof/>
               </w:rPr>
               <w:drawing>
-                <wp:inline distT="0" distB="0" distL="0" distR="0">
+                <wp:inline distT="0" distB="0" distL="0" distR="0" wp14:anchorId="72FBC91A" wp14:editId="405EE69A">
                   <wp:extent cx="1089025" cy="597535"/>
                   <wp:effectExtent l="0" t="0" r="0" b="0"/>
                   <wp:docPr id="15" name="Picture 15"/>
@@ -1711,7 +1711,7 @@
                 <w:noProof/>
               </w:rPr>
               <w:drawing>
-                <wp:inline distT="0" distB="0" distL="0" distR="0">
+                <wp:inline distT="0" distB="0" distL="0" distR="0" wp14:anchorId="13C17B0A" wp14:editId="0099E0FD">
                   <wp:extent cx="1067435" cy="623570"/>
                   <wp:effectExtent l="0" t="0" r="0" b="0"/>
                   <wp:docPr id="16" name="Picture 16"/>
@@ -1778,7 +1778,7 @@
                 <w:noProof/>
               </w:rPr>
               <w:drawing>
-                <wp:inline distT="0" distB="0" distL="0" distR="0">
+                <wp:inline distT="0" distB="0" distL="0" distR="0" wp14:anchorId="2A58FFC9" wp14:editId="33598C80">
                   <wp:extent cx="1067435" cy="655320"/>
                   <wp:effectExtent l="0" t="0" r="0" b="0"/>
                   <wp:docPr id="17" name="Picture 17"/>
@@ -1845,7 +1845,7 @@
                 <w:noProof/>
               </w:rPr>
               <w:drawing>
-                <wp:inline distT="0" distB="0" distL="0" distR="0">
+                <wp:inline distT="0" distB="0" distL="0" distR="0" wp14:anchorId="0D6FDE9C" wp14:editId="17BBC92C">
                   <wp:extent cx="1162685" cy="618490"/>
                   <wp:effectExtent l="0" t="0" r="0" b="0"/>
                   <wp:docPr id="18" name="Picture 18"/>
@@ -1904,7 +1904,7 @@
     </w:p>
     <w:p>
       <w:pPr>
-        <w:pStyle w:val="Heading4"/>
+        <w:pStyle w:val="Kop4"/>
         <w:ind w:left="852"/>
       </w:pPr>
       <w:r>
@@ -2003,7 +2003,7 @@
                 <w:noProof/>
               </w:rPr>
               <w:drawing>
-                <wp:inline distT="0" distB="0" distL="0" distR="0">
+                <wp:inline distT="0" distB="0" distL="0" distR="0" wp14:anchorId="1A216B8D" wp14:editId="0F27B1CB">
                   <wp:extent cx="962025" cy="544195"/>
                   <wp:effectExtent l="0" t="0" r="0" b="0"/>
                   <wp:docPr id="19" name="Picture 19"/>
@@ -2069,7 +2069,7 @@
                 <w:noProof/>
               </w:rPr>
               <w:drawing>
-                <wp:inline distT="0" distB="0" distL="0" distR="0">
+                <wp:inline distT="0" distB="0" distL="0" distR="0" wp14:anchorId="00DC5F00" wp14:editId="21353F35">
                   <wp:extent cx="1041400" cy="544195"/>
                   <wp:effectExtent l="0" t="0" r="0" b="0"/>
                   <wp:docPr id="20" name="Picture 20"/>
@@ -2135,7 +2135,7 @@
                 <w:noProof/>
               </w:rPr>
               <w:drawing>
-                <wp:inline distT="0" distB="0" distL="0" distR="0">
+                <wp:inline distT="0" distB="0" distL="0" distR="0" wp14:anchorId="12C698EE" wp14:editId="67E5A06D">
                   <wp:extent cx="1004570" cy="570865"/>
                   <wp:effectExtent l="0" t="0" r="0" b="0"/>
                   <wp:docPr id="21" name="Picture 21"/>
@@ -2297,7 +2297,7 @@
                 <w:noProof/>
               </w:rPr>
               <w:drawing>
-                <wp:inline distT="0" distB="0" distL="0" distR="0">
+                <wp:inline distT="0" distB="0" distL="0" distR="0" wp14:anchorId="6F4857C0" wp14:editId="455B5F01">
                   <wp:extent cx="993775" cy="639445"/>
                   <wp:effectExtent l="0" t="0" r="0" b="0"/>
                   <wp:docPr id="22" name="Picture 22"/>
@@ -2363,7 +2363,7 @@
                 <w:noProof/>
               </w:rPr>
               <w:drawing>
-                <wp:inline distT="0" distB="0" distL="0" distR="0">
+                <wp:inline distT="0" distB="0" distL="0" distR="0" wp14:anchorId="5D5885C0" wp14:editId="280FEF2B">
                   <wp:extent cx="1004570" cy="544195"/>
                   <wp:effectExtent l="0" t="0" r="0" b="0"/>
                   <wp:docPr id="23" name="Picture 23"/>
@@ -2429,7 +2429,7 @@
                 <w:noProof/>
               </w:rPr>
               <w:drawing>
-                <wp:inline distT="0" distB="0" distL="0" distR="0">
+                <wp:inline distT="0" distB="0" distL="0" distR="0" wp14:anchorId="065704FD" wp14:editId="53671282">
                   <wp:extent cx="1041400" cy="560070"/>
                   <wp:effectExtent l="0" t="0" r="0" b="0"/>
                   <wp:docPr id="24" name="Picture 24"/>
@@ -2488,7 +2488,7 @@
     </w:p>
     <w:p>
       <w:pPr>
-        <w:pStyle w:val="Heading4"/>
+        <w:pStyle w:val="Kop4"/>
         <w:ind w:left="852"/>
       </w:pPr>
       <w:r>
@@ -2587,7 +2587,7 @@
                 <w:noProof/>
               </w:rPr>
               <w:drawing>
-                <wp:inline distT="0" distB="0" distL="0" distR="0">
+                <wp:inline distT="0" distB="0" distL="0" distR="0" wp14:anchorId="343DF2B3" wp14:editId="47947EF7">
                   <wp:extent cx="1051560" cy="454660"/>
                   <wp:effectExtent l="0" t="0" r="0" b="0"/>
                   <wp:docPr id="25" name="Picture 25"/>
@@ -2653,7 +2653,7 @@
                 <w:noProof/>
               </w:rPr>
               <w:drawing>
-                <wp:inline distT="0" distB="0" distL="0" distR="0">
+                <wp:inline distT="0" distB="0" distL="0" distR="0" wp14:anchorId="26D79D94" wp14:editId="38C4F40F">
                   <wp:extent cx="1099185" cy="480695"/>
                   <wp:effectExtent l="0" t="0" r="0" b="0"/>
                   <wp:docPr id="26" name="Picture 26"/>
@@ -2719,7 +2719,7 @@
                 <w:noProof/>
               </w:rPr>
               <w:drawing>
-                <wp:inline distT="0" distB="0" distL="0" distR="0">
+                <wp:inline distT="0" distB="0" distL="0" distR="0" wp14:anchorId="76D3AD40" wp14:editId="31AA6D3B">
                   <wp:extent cx="1083310" cy="507365"/>
                   <wp:effectExtent l="0" t="0" r="0" b="0"/>
                   <wp:docPr id="27" name="Picture 27"/>
@@ -2881,7 +2881,7 @@
                 <w:noProof/>
               </w:rPr>
               <w:drawing>
-                <wp:inline distT="0" distB="0" distL="0" distR="0">
+                <wp:inline distT="0" distB="0" distL="0" distR="0" wp14:anchorId="722D495F" wp14:editId="4E64B2A7">
                   <wp:extent cx="1051560" cy="496570"/>
                   <wp:effectExtent l="0" t="0" r="0" b="0"/>
                   <wp:docPr id="28" name="Picture 28"/>
@@ -2947,7 +2947,7 @@
                 <w:noProof/>
               </w:rPr>
               <w:drawing>
-                <wp:inline distT="0" distB="0" distL="0" distR="0">
+                <wp:inline distT="0" distB="0" distL="0" distR="0" wp14:anchorId="0826954D" wp14:editId="4B3A5C46">
                   <wp:extent cx="1115060" cy="438785"/>
                   <wp:effectExtent l="0" t="0" r="0" b="0"/>
                   <wp:docPr id="29" name="Picture 29"/>
@@ -3013,7 +3013,7 @@
                 <w:noProof/>
               </w:rPr>
               <w:drawing>
-                <wp:inline distT="0" distB="0" distL="0" distR="0">
+                <wp:inline distT="0" distB="0" distL="0" distR="0" wp14:anchorId="18F2D734" wp14:editId="37369D57">
                   <wp:extent cx="1162685" cy="464820"/>
                   <wp:effectExtent l="0" t="0" r="0" b="0"/>
                   <wp:docPr id="30" name="Picture 30"/>
@@ -3072,7 +3072,7 @@
     </w:p>
     <w:p>
       <w:pPr>
-        <w:pStyle w:val="Heading4"/>
+        <w:pStyle w:val="Kop4"/>
         <w:ind w:left="852"/>
       </w:pPr>
       <w:r>
@@ -3177,7 +3177,7 @@
                 <w:noProof/>
               </w:rPr>
               <w:drawing>
-                <wp:inline distT="0" distB="0" distL="0" distR="0">
+                <wp:inline distT="0" distB="0" distL="0" distR="0" wp14:anchorId="453ED5F7" wp14:editId="16A349E3">
                   <wp:extent cx="1162685" cy="655320"/>
                   <wp:effectExtent l="0" t="0" r="0" b="0"/>
                   <wp:docPr id="31" name="Picture 31"/>
@@ -3243,7 +3243,7 @@
                 <w:noProof/>
               </w:rPr>
               <w:drawing>
-                <wp:inline distT="0" distB="0" distL="0" distR="0">
+                <wp:inline distT="0" distB="0" distL="0" distR="0" wp14:anchorId="11564530" wp14:editId="35A8ECFF">
                   <wp:extent cx="1083310" cy="539115"/>
                   <wp:effectExtent l="0" t="0" r="0" b="0"/>
                   <wp:docPr id="32" name="Picture 32"/>
@@ -3309,7 +3309,7 @@
                 <w:noProof/>
               </w:rPr>
               <w:drawing>
-                <wp:inline distT="0" distB="0" distL="0" distR="0">
+                <wp:inline distT="0" distB="0" distL="0" distR="0" wp14:anchorId="2C98D312" wp14:editId="7DE62A9C">
                   <wp:extent cx="1057275" cy="586740"/>
                   <wp:effectExtent l="0" t="0" r="0" b="0"/>
                   <wp:docPr id="33" name="Picture 33"/>
@@ -3489,7 +3489,7 @@
                 <w:noProof/>
               </w:rPr>
               <w:drawing>
-                <wp:inline distT="0" distB="0" distL="0" distR="0">
+                <wp:inline distT="0" distB="0" distL="0" distR="0" wp14:anchorId="01FD910C" wp14:editId="77B21BE6">
                   <wp:extent cx="1057275" cy="666115"/>
                   <wp:effectExtent l="0" t="0" r="0" b="0"/>
                   <wp:docPr id="34" name="Picture 34"/>
@@ -3555,7 +3555,7 @@
                 <w:noProof/>
               </w:rPr>
               <w:drawing>
-                <wp:inline distT="0" distB="0" distL="0" distR="0">
+                <wp:inline distT="0" distB="0" distL="0" distR="0" wp14:anchorId="06E53CA6" wp14:editId="23545AB0">
                   <wp:extent cx="1130935" cy="623570"/>
                   <wp:effectExtent l="0" t="0" r="0" b="0"/>
                   <wp:docPr id="35" name="Picture 35"/>
@@ -3621,7 +3621,7 @@
                 <w:noProof/>
               </w:rPr>
               <w:drawing>
-                <wp:inline distT="0" distB="0" distL="0" distR="0">
+                <wp:inline distT="0" distB="0" distL="0" distR="0" wp14:anchorId="7627D61F" wp14:editId="714E4856">
                   <wp:extent cx="1104900" cy="607695"/>
                   <wp:effectExtent l="0" t="0" r="0" b="0"/>
                   <wp:docPr id="36" name="Picture 36"/>
@@ -3680,7 +3680,7 @@
     </w:p>
     <w:p>
       <w:pPr>
-        <w:pStyle w:val="Heading4"/>
+        <w:pStyle w:val="Kop4"/>
         <w:ind w:left="852"/>
       </w:pPr>
       <w:proofErr w:type="spellStart"/>
@@ -3784,7 +3784,7 @@
                 <w:noProof/>
               </w:rPr>
               <w:drawing>
-                <wp:inline distT="0" distB="0" distL="0" distR="0">
+                <wp:inline distT="0" distB="0" distL="0" distR="0" wp14:anchorId="633A0CCB" wp14:editId="4509A3D5">
                   <wp:extent cx="1051560" cy="534035"/>
                   <wp:effectExtent l="0" t="0" r="0" b="0"/>
                   <wp:docPr id="37" name="Picture 37"/>
@@ -3850,7 +3850,7 @@
                 <w:noProof/>
               </w:rPr>
               <w:drawing>
-                <wp:inline distT="0" distB="0" distL="0" distR="0">
+                <wp:inline distT="0" distB="0" distL="0" distR="0" wp14:anchorId="1DDF0549" wp14:editId="0FDA925F">
                   <wp:extent cx="998855" cy="586740"/>
                   <wp:effectExtent l="0" t="0" r="0" b="0"/>
                   <wp:docPr id="38" name="Picture 38"/>
@@ -3916,7 +3916,7 @@
                 <w:noProof/>
               </w:rPr>
               <w:drawing>
-                <wp:inline distT="0" distB="0" distL="0" distR="0">
+                <wp:inline distT="0" distB="0" distL="0" distR="0" wp14:anchorId="4F2DF99D" wp14:editId="31CDD13B">
                   <wp:extent cx="993775" cy="539115"/>
                   <wp:effectExtent l="0" t="0" r="0" b="0"/>
                   <wp:docPr id="39" name="Picture 39"/>
@@ -4078,7 +4078,7 @@
                 <w:noProof/>
               </w:rPr>
               <w:drawing>
-                <wp:inline distT="0" distB="0" distL="0" distR="0">
+                <wp:inline distT="0" distB="0" distL="0" distR="0" wp14:anchorId="3FE08C11" wp14:editId="246A3488">
                   <wp:extent cx="1099185" cy="623570"/>
                   <wp:effectExtent l="0" t="0" r="0" b="0"/>
                   <wp:docPr id="40" name="Picture 40"/>
@@ -4144,7 +4144,7 @@
                 <w:noProof/>
               </w:rPr>
               <w:drawing>
-                <wp:inline distT="0" distB="0" distL="0" distR="0">
+                <wp:inline distT="0" distB="0" distL="0" distR="0" wp14:anchorId="196DFC68" wp14:editId="2B78E1B2">
                   <wp:extent cx="1115060" cy="639445"/>
                   <wp:effectExtent l="0" t="0" r="0" b="0"/>
                   <wp:docPr id="41" name="Picture 41"/>
@@ -4210,7 +4210,7 @@
                 <w:noProof/>
               </w:rPr>
               <w:drawing>
-                <wp:inline distT="0" distB="0" distL="0" distR="0">
+                <wp:inline distT="0" distB="0" distL="0" distR="0" wp14:anchorId="5777412E" wp14:editId="150C618C">
                   <wp:extent cx="1115060" cy="613410"/>
                   <wp:effectExtent l="0" t="0" r="0" b="0"/>
                   <wp:docPr id="42" name="Picture 42"/>
@@ -4269,7 +4269,7 @@
     </w:p>
     <w:p>
       <w:pPr>
-        <w:pStyle w:val="Heading4"/>
+        <w:pStyle w:val="Kop4"/>
         <w:ind w:left="852"/>
       </w:pPr>
       <w:r>
@@ -4368,7 +4368,7 @@
                 <w:noProof/>
               </w:rPr>
               <w:drawing>
-                <wp:inline distT="0" distB="0" distL="0" distR="0">
+                <wp:inline distT="0" distB="0" distL="0" distR="0" wp14:anchorId="1706F78D" wp14:editId="01539ED7">
                   <wp:extent cx="946150" cy="486410"/>
                   <wp:effectExtent l="0" t="0" r="0" b="0"/>
                   <wp:docPr id="43" name="Picture 43"/>
@@ -4434,7 +4434,7 @@
                 <w:noProof/>
               </w:rPr>
               <w:drawing>
-                <wp:inline distT="0" distB="0" distL="0" distR="0">
+                <wp:inline distT="0" distB="0" distL="0" distR="0" wp14:anchorId="00013D94" wp14:editId="4AA41555">
                   <wp:extent cx="1009650" cy="449580"/>
                   <wp:effectExtent l="0" t="0" r="0" b="0"/>
                   <wp:docPr id="44" name="Picture 44"/>
@@ -4500,7 +4500,7 @@
                 <w:noProof/>
               </w:rPr>
               <w:drawing>
-                <wp:inline distT="0" distB="0" distL="0" distR="0">
+                <wp:inline distT="0" distB="0" distL="0" distR="0" wp14:anchorId="13D3368F" wp14:editId="28E0BCE1">
                   <wp:extent cx="893445" cy="449580"/>
                   <wp:effectExtent l="0" t="0" r="0" b="0"/>
                   <wp:docPr id="45" name="Picture 45"/>
@@ -4559,7 +4559,7 @@
     </w:p>
     <w:p>
       <w:pPr>
-        <w:pStyle w:val="Heading4"/>
+        <w:pStyle w:val="Kop4"/>
         <w:ind w:left="852"/>
       </w:pPr>
       <w:r>
@@ -4576,7 +4576,7 @@
     </w:p>
     <w:p>
       <w:pPr>
-        <w:pStyle w:val="Heading4"/>
+        <w:pStyle w:val="Kop4"/>
       </w:pPr>
       <w:r>
         <w:t>Remarks</w:t>
@@ -4584,7 +4584,7 @@
     </w:p>
     <w:p>
       <w:pPr>
-        <w:pStyle w:val="Heading5"/>
+        <w:pStyle w:val="Kop5"/>
       </w:pPr>
       <w:r>
         <w:t>Object</w:t>
@@ -4604,17 +4604,12 @@
         <w:ind w:left="1136"/>
       </w:pPr>
       <w:r>
-        <w:t>In the overviews, object-bound connectors</w:t>
-      </w:r>
-      <w:bookmarkStart w:id="0" w:name="_GoBack"/>
-      <w:bookmarkEnd w:id="0"/>
-      <w:r>
-        <w:t xml:space="preserve"> are displayed with a separate shape without a parent, while reference-bound connectors are displayed with the target inside a parent. </w:t>
-      </w:r>
-    </w:p>
-    <w:p>
-      <w:pPr>
-        <w:pStyle w:val="Heading5"/>
+        <w:t xml:space="preserve">In the overviews, object-bound connectors are displayed with a separate shape without a parent, while reference-bound connectors are displayed with the target inside a parent. </w:t>
+      </w:r>
+    </w:p>
+    <w:p>
+      <w:pPr>
+        <w:pStyle w:val="Kop5"/>
       </w:pPr>
       <w:r>
         <w:t>Object Class Connectors</w:t>
@@ -4642,7 +4637,7 @@
     </w:p>
     <w:p>
       <w:pPr>
-        <w:pStyle w:val="Heading5"/>
+        <w:pStyle w:val="Kop5"/>
       </w:pPr>
       <w:r>
         <w:t>Class Get and Use As Class</w:t>
@@ -4870,7 +4865,7 @@
     </w:p>
     <w:p>
       <w:pPr>
-        <w:pStyle w:val="Heading5"/>
+        <w:pStyle w:val="Kop5"/>
       </w:pPr>
       <w:r>
         <w:t>Value Connectors</w:t>
@@ -4994,7 +4989,7 @@
                 <w:noProof/>
               </w:rPr>
               <w:drawing>
-                <wp:inline distT="0" distB="0" distL="0" distR="0">
+                <wp:inline distT="0" distB="0" distL="0" distR="0" wp14:anchorId="50BACEAA" wp14:editId="2997422D">
                   <wp:extent cx="930275" cy="644525"/>
                   <wp:effectExtent l="0" t="0" r="0" b="0"/>
                   <wp:docPr id="46" name="Picture 46"/>
@@ -5061,7 +5056,7 @@
                 <w:noProof/>
               </w:rPr>
               <w:drawing>
-                <wp:inline distT="0" distB="0" distL="0" distR="0">
+                <wp:inline distT="0" distB="0" distL="0" distR="0" wp14:anchorId="2AD279D6" wp14:editId="6798D723">
                   <wp:extent cx="962025" cy="544195"/>
                   <wp:effectExtent l="0" t="0" r="0" b="0"/>
                   <wp:docPr id="47" name="Picture 47"/>
@@ -5164,7 +5159,7 @@
     </w:p>
     <w:p>
       <w:pPr>
-        <w:pStyle w:val="Heading5"/>
+        <w:pStyle w:val="Kop5"/>
       </w:pPr>
       <w:r>
         <w:t>Data Connectors</w:t>
@@ -5201,7 +5196,7 @@
           <w:noProof/>
         </w:rPr>
         <w:drawing>
-          <wp:inline distT="0" distB="0" distL="0" distR="0">
+          <wp:inline distT="0" distB="0" distL="0" distR="0" wp14:anchorId="6D825618" wp14:editId="3C2DC4A4">
             <wp:extent cx="1051560" cy="454660"/>
             <wp:effectExtent l="0" t="0" r="0" b="0"/>
             <wp:docPr id="48" name="Picture 48"/>
@@ -5292,7 +5287,7 @@
     </w:p>
     <w:p>
       <w:pPr>
-        <w:pStyle w:val="Heading5"/>
+        <w:pStyle w:val="Kop5"/>
       </w:pPr>
       <w:r>
         <w:t>Clone Connectors</w:t>
@@ -5423,7 +5418,7 @@
                 <w:noProof/>
               </w:rPr>
               <w:drawing>
-                <wp:inline distT="0" distB="0" distL="0" distR="0">
+                <wp:inline distT="0" distB="0" distL="0" distR="0" wp14:anchorId="42DD8D09" wp14:editId="48787AB8">
                   <wp:extent cx="962025" cy="544195"/>
                   <wp:effectExtent l="0" t="0" r="0" b="0"/>
                   <wp:docPr id="49" name="Picture 49"/>
@@ -5489,7 +5484,7 @@
                 <w:noProof/>
               </w:rPr>
               <w:drawing>
-                <wp:inline distT="0" distB="0" distL="0" distR="0">
+                <wp:inline distT="0" distB="0" distL="0" distR="0" wp14:anchorId="5108C6A0" wp14:editId="58B8C389">
                   <wp:extent cx="1083310" cy="539115"/>
                   <wp:effectExtent l="0" t="0" r="0" b="0"/>
                   <wp:docPr id="50" name="Picture 50"/>
@@ -5583,7 +5578,7 @@
     </w:p>
     <w:p>
       <w:pPr>
-        <w:pStyle w:val="Heading5"/>
+        <w:pStyle w:val="Kop5"/>
       </w:pPr>
       <w:r>
         <w:t>Interface Connectors &amp; Other Connectors</w:t>
@@ -5603,15 +5598,13 @@
         <w:t>interfaces</w:t>
       </w:r>
       <w:r>
-        <w:t xml:space="preserve"> as a whole will be </w:t>
-      </w:r>
-      <w:proofErr w:type="spellStart"/>
-      <w:r>
-        <w:t>cought</w:t>
-      </w:r>
-      <w:proofErr w:type="spellEnd"/>
-      <w:r>
-        <w:t xml:space="preserve"> up with in the </w:t>
+        <w:t xml:space="preserve"> as a whole will be c</w:t>
+      </w:r>
+      <w:r>
+        <w:t>a</w:t>
+      </w:r>
+      <w:r>
+        <w:t xml:space="preserve">ught up with in the </w:t>
       </w:r>
       <w:r>
         <w:rPr>
@@ -5625,7 +5618,7 @@
     </w:p>
     <w:p>
       <w:pPr>
-        <w:pStyle w:val="Heading5"/>
+        <w:pStyle w:val="Kop5"/>
       </w:pPr>
       <w:r>
         <w:t xml:space="preserve">Preliminary System Command Notation </w:t>
@@ -5641,7 +5634,7 @@
     </w:p>
     <w:p>
       <w:pPr>
-        <w:pStyle w:val="Heading3"/>
+        <w:pStyle w:val="Kop3"/>
       </w:pPr>
       <w:r>
         <w:t>Public &amp; Private Connections</w:t>
@@ -5668,7 +5661,7 @@
     </w:p>
     <w:p>
       <w:pPr>
-        <w:pStyle w:val="Heading4"/>
+        <w:pStyle w:val="Kop4"/>
         <w:ind w:left="852"/>
       </w:pPr>
       <w:r>
@@ -5749,7 +5742,7 @@
                 <w:noProof/>
               </w:rPr>
               <w:drawing>
-                <wp:inline distT="0" distB="0" distL="0" distR="0" wp14:anchorId="44F6B7EB" wp14:editId="47FA8BE9">
+                <wp:inline distT="0" distB="0" distL="0" distR="0" wp14:anchorId="43324FB0" wp14:editId="7C27E282">
                   <wp:extent cx="1268730" cy="575945"/>
                   <wp:effectExtent l="0" t="0" r="0" b="0"/>
                   <wp:docPr id="51" name="Picture 51"/>
@@ -5815,7 +5808,7 @@
                 <w:noProof/>
               </w:rPr>
               <w:drawing>
-                <wp:inline distT="0" distB="0" distL="0" distR="0" wp14:anchorId="71D645CE" wp14:editId="4440D9B6">
+                <wp:inline distT="0" distB="0" distL="0" distR="0" wp14:anchorId="212991AF" wp14:editId="52C6B52C">
                   <wp:extent cx="1300480" cy="549910"/>
                   <wp:effectExtent l="0" t="0" r="0" b="0"/>
                   <wp:docPr id="52" name="Picture 52"/>
@@ -5947,7 +5940,7 @@
                 <w:noProof/>
               </w:rPr>
               <w:drawing>
-                <wp:inline distT="0" distB="0" distL="0" distR="0" wp14:anchorId="06ECE7EC" wp14:editId="498A032E">
+                <wp:inline distT="0" distB="0" distL="0" distR="0" wp14:anchorId="2C214794" wp14:editId="13C3D681">
                   <wp:extent cx="1310640" cy="581660"/>
                   <wp:effectExtent l="0" t="0" r="0" b="0"/>
                   <wp:docPr id="53" name="Picture 53"/>
@@ -6013,7 +6006,7 @@
                 <w:noProof/>
               </w:rPr>
               <w:drawing>
-                <wp:inline distT="0" distB="0" distL="0" distR="0" wp14:anchorId="4EA8C943" wp14:editId="3C3DE91B">
+                <wp:inline distT="0" distB="0" distL="0" distR="0" wp14:anchorId="5B08CF41" wp14:editId="7C03D9E2">
                   <wp:extent cx="1305560" cy="565785"/>
                   <wp:effectExtent l="0" t="0" r="0" b="0"/>
                   <wp:docPr id="54" name="Picture 54"/>
@@ -6072,7 +6065,7 @@
     </w:p>
     <w:p>
       <w:pPr>
-        <w:pStyle w:val="Heading4"/>
+        <w:pStyle w:val="Kop4"/>
         <w:ind w:left="852"/>
       </w:pPr>
       <w:r>
@@ -6153,7 +6146,7 @@
                 <w:noProof/>
               </w:rPr>
               <w:drawing>
-                <wp:inline distT="0" distB="0" distL="0" distR="0" wp14:anchorId="2E247B83" wp14:editId="48A32E1A">
+                <wp:inline distT="0" distB="0" distL="0" distR="0" wp14:anchorId="3ACABB2C" wp14:editId="0E7B5B6F">
                   <wp:extent cx="1263015" cy="560070"/>
                   <wp:effectExtent l="0" t="0" r="0" b="0"/>
                   <wp:docPr id="55" name="Picture 55"/>
@@ -6219,7 +6212,7 @@
                 <w:noProof/>
               </w:rPr>
               <w:drawing>
-                <wp:inline distT="0" distB="0" distL="0" distR="0" wp14:anchorId="372C694C" wp14:editId="3DD057E2">
+                <wp:inline distT="0" distB="0" distL="0" distR="0" wp14:anchorId="2D6F59A3" wp14:editId="23CE916B">
                   <wp:extent cx="1263015" cy="534035"/>
                   <wp:effectExtent l="0" t="0" r="0" b="0"/>
                   <wp:docPr id="56" name="Picture 56"/>
@@ -6355,7 +6348,7 @@
                 <w:noProof/>
               </w:rPr>
               <w:drawing>
-                <wp:inline distT="0" distB="0" distL="0" distR="0" wp14:anchorId="7CC859AE" wp14:editId="2D256D96">
+                <wp:inline distT="0" distB="0" distL="0" distR="0" wp14:anchorId="46AD691F" wp14:editId="05A6AD65">
                   <wp:extent cx="1247140" cy="549910"/>
                   <wp:effectExtent l="0" t="0" r="0" b="0"/>
                   <wp:docPr id="57" name="Picture 57"/>
@@ -6421,7 +6414,7 @@
                 <w:noProof/>
               </w:rPr>
               <w:drawing>
-                <wp:inline distT="0" distB="0" distL="0" distR="0" wp14:anchorId="0FE9D342" wp14:editId="185A548F">
+                <wp:inline distT="0" distB="0" distL="0" distR="0" wp14:anchorId="6656BB14" wp14:editId="2853E1BB">
                   <wp:extent cx="1226185" cy="534035"/>
                   <wp:effectExtent l="0" t="0" r="0" b="0"/>
                   <wp:docPr id="58" name="Picture 58"/>
@@ -6476,7 +6469,7 @@
     <w:p/>
     <w:p>
       <w:pPr>
-        <w:pStyle w:val="Heading4"/>
+        <w:pStyle w:val="Kop4"/>
         <w:ind w:left="852"/>
       </w:pPr>
       <w:r>
@@ -6557,7 +6550,7 @@
                 <w:noProof/>
               </w:rPr>
               <w:drawing>
-                <wp:inline distT="0" distB="0" distL="0" distR="0" wp14:anchorId="5C6AB3A9" wp14:editId="047B3FB4">
+                <wp:inline distT="0" distB="0" distL="0" distR="0" wp14:anchorId="35079941" wp14:editId="7F8F0FAD">
                   <wp:extent cx="1120775" cy="496570"/>
                   <wp:effectExtent l="0" t="0" r="0" b="0"/>
                   <wp:docPr id="59" name="Picture 59"/>
@@ -6623,7 +6616,7 @@
                 <w:noProof/>
               </w:rPr>
               <w:drawing>
-                <wp:inline distT="0" distB="0" distL="0" distR="0" wp14:anchorId="07477FB0" wp14:editId="5CFA2541">
+                <wp:inline distT="0" distB="0" distL="0" distR="0" wp14:anchorId="2E59617A" wp14:editId="35FD4217">
                   <wp:extent cx="1263015" cy="486410"/>
                   <wp:effectExtent l="0" t="0" r="0" b="0"/>
                   <wp:docPr id="60" name="Picture 60"/>
@@ -6755,7 +6748,7 @@
                 <w:noProof/>
               </w:rPr>
               <w:drawing>
-                <wp:inline distT="0" distB="0" distL="0" distR="0" wp14:anchorId="03740FCD" wp14:editId="168ECF24">
+                <wp:inline distT="0" distB="0" distL="0" distR="0" wp14:anchorId="4FDD2BBF" wp14:editId="72E40B7C">
                   <wp:extent cx="1130935" cy="560070"/>
                   <wp:effectExtent l="0" t="0" r="0" b="0"/>
                   <wp:docPr id="61" name="Picture 61"/>
@@ -6821,7 +6814,7 @@
                 <w:noProof/>
               </w:rPr>
               <w:drawing>
-                <wp:inline distT="0" distB="0" distL="0" distR="0" wp14:anchorId="7FAD5D3C" wp14:editId="38DEB9BD">
+                <wp:inline distT="0" distB="0" distL="0" distR="0" wp14:anchorId="319990BB" wp14:editId="6B5212FF">
                   <wp:extent cx="1289685" cy="544195"/>
                   <wp:effectExtent l="0" t="0" r="0" b="0"/>
                   <wp:docPr id="62" name="Picture 62"/>
@@ -6880,7 +6873,7 @@
     </w:p>
     <w:p>
       <w:pPr>
-        <w:pStyle w:val="Heading4"/>
+        <w:pStyle w:val="Kop4"/>
         <w:ind w:left="852"/>
       </w:pPr>
       <w:r>
@@ -6968,7 +6961,7 @@
                 <w:noProof/>
               </w:rPr>
               <w:drawing>
-                <wp:inline distT="0" distB="0" distL="0" distR="0" wp14:anchorId="538853B6" wp14:editId="300054F8">
+                <wp:inline distT="0" distB="0" distL="0" distR="0" wp14:anchorId="46AFC243" wp14:editId="5FBC6778">
                   <wp:extent cx="1104900" cy="507365"/>
                   <wp:effectExtent l="0" t="0" r="0" b="0"/>
                   <wp:docPr id="63" name="Picture 63"/>
@@ -7034,7 +7027,7 @@
                 <w:noProof/>
               </w:rPr>
               <w:drawing>
-                <wp:inline distT="0" distB="0" distL="0" distR="0" wp14:anchorId="17C87E7F" wp14:editId="01A97DCC">
+                <wp:inline distT="0" distB="0" distL="0" distR="0" wp14:anchorId="59DA4C58" wp14:editId="26AFBF6F">
                   <wp:extent cx="1231265" cy="464820"/>
                   <wp:effectExtent l="0" t="0" r="0" b="0"/>
                   <wp:docPr id="64" name="Picture 64"/>
@@ -7178,7 +7171,7 @@
                 <w:noProof/>
               </w:rPr>
               <w:drawing>
-                <wp:inline distT="0" distB="0" distL="0" distR="0" wp14:anchorId="5E4B9C4D" wp14:editId="15B821B9">
+                <wp:inline distT="0" distB="0" distL="0" distR="0" wp14:anchorId="3F4FDBA4" wp14:editId="75AA0601">
                   <wp:extent cx="1099185" cy="544195"/>
                   <wp:effectExtent l="0" t="0" r="0" b="0"/>
                   <wp:docPr id="65" name="Picture 65"/>
@@ -7244,7 +7237,7 @@
                 <w:noProof/>
               </w:rPr>
               <w:drawing>
-                <wp:inline distT="0" distB="0" distL="0" distR="0" wp14:anchorId="53F27CCA" wp14:editId="18AA2F45">
+                <wp:inline distT="0" distB="0" distL="0" distR="0" wp14:anchorId="16B555FE" wp14:editId="45B0AE0A">
                   <wp:extent cx="1294765" cy="512445"/>
                   <wp:effectExtent l="0" t="0" r="0" b="0"/>
                   <wp:docPr id="66" name="Picture 66"/>
@@ -7298,7 +7291,7 @@
     </w:tbl>
     <w:p>
       <w:pPr>
-        <w:pStyle w:val="Heading4"/>
+        <w:pStyle w:val="Kop4"/>
         <w:ind w:left="568"/>
       </w:pPr>
       <w:r>
@@ -7454,7 +7447,7 @@
                 <w:noProof/>
               </w:rPr>
               <w:drawing>
-                <wp:inline distT="0" distB="0" distL="0" distR="0" wp14:anchorId="53E43465" wp14:editId="74BAE7B8">
+                <wp:inline distT="0" distB="0" distL="0" distR="0" wp14:anchorId="26119B63" wp14:editId="0C82F212">
                   <wp:extent cx="1083310" cy="692150"/>
                   <wp:effectExtent l="0" t="0" r="0" b="0"/>
                   <wp:docPr id="67" name="Picture 67"/>
@@ -7521,7 +7514,7 @@
                 <w:noProof/>
               </w:rPr>
               <w:drawing>
-                <wp:inline distT="0" distB="0" distL="0" distR="0" wp14:anchorId="415886AA" wp14:editId="7C32F54E">
+                <wp:inline distT="0" distB="0" distL="0" distR="0" wp14:anchorId="168D4C7F" wp14:editId="45BC6134">
                   <wp:extent cx="1152525" cy="750570"/>
                   <wp:effectExtent l="0" t="0" r="0" b="0"/>
                   <wp:docPr id="68" name="Picture 68"/>
@@ -7654,7 +7647,7 @@
                 <w:noProof/>
               </w:rPr>
               <w:drawing>
-                <wp:inline distT="0" distB="0" distL="0" distR="0" wp14:anchorId="49F9B177" wp14:editId="0B19ED16">
+                <wp:inline distT="0" distB="0" distL="0" distR="0" wp14:anchorId="66E9E327" wp14:editId="35BC3226">
                   <wp:extent cx="1168400" cy="877570"/>
                   <wp:effectExtent l="0" t="0" r="0" b="0"/>
                   <wp:docPr id="69" name="Picture 69"/>
@@ -7721,7 +7714,7 @@
                 <w:noProof/>
               </w:rPr>
               <w:drawing>
-                <wp:inline distT="0" distB="0" distL="0" distR="0" wp14:anchorId="7CA92A13" wp14:editId="00C006E1">
+                <wp:inline distT="0" distB="0" distL="0" distR="0" wp14:anchorId="0FDCB3A0" wp14:editId="20E3B01B">
                   <wp:extent cx="1152525" cy="771525"/>
                   <wp:effectExtent l="0" t="0" r="0" b="0"/>
                   <wp:docPr id="70" name="Picture 70"/>
@@ -7908,7 +7901,7 @@
                 <w:noProof/>
               </w:rPr>
               <w:drawing>
-                <wp:inline distT="0" distB="0" distL="0" distR="0" wp14:anchorId="61D48F79" wp14:editId="3290F578">
+                <wp:inline distT="0" distB="0" distL="0" distR="0" wp14:anchorId="59E7D160" wp14:editId="2D583A59">
                   <wp:extent cx="549910" cy="523240"/>
                   <wp:effectExtent l="0" t="0" r="0" b="0"/>
                   <wp:docPr id="71" name="Picture 71"/>
@@ -7975,7 +7968,7 @@
                 <w:noProof/>
               </w:rPr>
               <w:drawing>
-                <wp:inline distT="0" distB="0" distL="0" distR="0" wp14:anchorId="7E25B9BB" wp14:editId="08534388">
+                <wp:inline distT="0" distB="0" distL="0" distR="0" wp14:anchorId="2CC34672" wp14:editId="5A723C49">
                   <wp:extent cx="586740" cy="502285"/>
                   <wp:effectExtent l="0" t="0" r="0" b="0"/>
                   <wp:docPr id="72" name="Picture 72"/>
@@ -8187,7 +8180,7 @@
           <w:noProof/>
         </w:rPr>
         <w:drawing>
-          <wp:inline distT="0" distB="0" distL="0" distR="0" wp14:anchorId="7D5270F9" wp14:editId="5EC505FA">
+          <wp:inline distT="0" distB="0" distL="0" distR="0" wp14:anchorId="6B7F9130" wp14:editId="17F1C205">
             <wp:extent cx="1130935" cy="644525"/>
             <wp:effectExtent l="0" t="0" r="0" b="0"/>
             <wp:docPr id="73" name="Picture 73"/>
@@ -8299,7 +8292,7 @@
                 <w:noProof/>
               </w:rPr>
               <w:drawing>
-                <wp:inline distT="0" distB="0" distL="0" distR="0" wp14:anchorId="47833C09" wp14:editId="10A2F48C">
+                <wp:inline distT="0" distB="0" distL="0" distR="0" wp14:anchorId="30ACFCBB" wp14:editId="77684D46">
                   <wp:extent cx="1527810" cy="1194435"/>
                   <wp:effectExtent l="0" t="0" r="0" b="0"/>
                   <wp:docPr id="74" name="Picture 74"/>
@@ -8366,7 +8359,7 @@
                 <w:noProof/>
               </w:rPr>
               <w:drawing>
-                <wp:inline distT="0" distB="0" distL="0" distR="0" wp14:anchorId="568C5914" wp14:editId="61423346">
+                <wp:inline distT="0" distB="0" distL="0" distR="0" wp14:anchorId="7769713C" wp14:editId="2329FFE9">
                   <wp:extent cx="1400810" cy="1210310"/>
                   <wp:effectExtent l="0" t="0" r="0" b="0"/>
                   <wp:docPr id="75" name="Picture 75"/>
@@ -8443,7 +8436,7 @@
           <w:noProof/>
         </w:rPr>
         <w:drawing>
-          <wp:inline distT="0" distB="0" distL="0" distR="0" wp14:anchorId="43B5EA8F" wp14:editId="34F43988">
+          <wp:inline distT="0" distB="0" distL="0" distR="0" wp14:anchorId="1D4B63E4" wp14:editId="7043D7EC">
             <wp:extent cx="1421765" cy="1109980"/>
             <wp:effectExtent l="0" t="0" r="0" b="0"/>
             <wp:docPr id="76" name="Picture 76"/>
@@ -8504,7 +8497,7 @@
     </w:p>
     <w:p>
       <w:pPr>
-        <w:pStyle w:val="Heading4"/>
+        <w:pStyle w:val="Kop4"/>
       </w:pPr>
       <w:r>
         <w:t>Execute Connections</w:t>
@@ -8614,7 +8607,7 @@
           <w:noProof/>
         </w:rPr>
         <w:drawing>
-          <wp:inline distT="0" distB="0" distL="0" distR="0" wp14:anchorId="184FD81F" wp14:editId="4A22DC34">
+          <wp:inline distT="0" distB="0" distL="0" distR="0" wp14:anchorId="75BF7E7A" wp14:editId="4E64175D">
             <wp:extent cx="893445" cy="449580"/>
             <wp:effectExtent l="0" t="0" r="0" b="0"/>
             <wp:docPr id="77" name="Picture 77"/>
@@ -8783,7 +8776,7 @@
           <w:noProof/>
         </w:rPr>
         <w:drawing>
-          <wp:inline distT="0" distB="0" distL="0" distR="0" wp14:anchorId="3666808C" wp14:editId="155E438B">
+          <wp:inline distT="0" distB="0" distL="0" distR="0" wp14:anchorId="70E12D2A" wp14:editId="098E910F">
             <wp:extent cx="4619625" cy="1628140"/>
             <wp:effectExtent l="0" t="0" r="0" b="0"/>
             <wp:docPr id="78" name="Picture 78"/>
@@ -8867,7 +8860,7 @@
           <w:noProof/>
         </w:rPr>
         <w:drawing>
-          <wp:inline distT="0" distB="0" distL="0" distR="0" wp14:anchorId="5C51E650" wp14:editId="4CFD7B74">
+          <wp:inline distT="0" distB="0" distL="0" distR="0" wp14:anchorId="3D5F9609" wp14:editId="170BA9D8">
             <wp:extent cx="4640580" cy="1723390"/>
             <wp:effectExtent l="0" t="0" r="0" b="0"/>
             <wp:docPr id="79" name="Picture 79"/>
@@ -8959,7 +8952,7 @@
           <w:noProof/>
         </w:rPr>
         <w:drawing>
-          <wp:inline distT="0" distB="0" distL="0" distR="0" wp14:anchorId="3375FCAA" wp14:editId="506AD255">
+          <wp:inline distT="0" distB="0" distL="0" distR="0" wp14:anchorId="357F7D64" wp14:editId="76FA2876">
             <wp:extent cx="4651375" cy="1606550"/>
             <wp:effectExtent l="0" t="0" r="0" b="0"/>
             <wp:docPr id="80" name="Picture 80"/>
@@ -9042,7 +9035,7 @@
           <w:noProof/>
         </w:rPr>
         <w:drawing>
-          <wp:inline distT="0" distB="0" distL="0" distR="0" wp14:anchorId="2D13F925" wp14:editId="7249DA5A">
+          <wp:inline distT="0" distB="0" distL="0" distR="0" wp14:anchorId="75EF2D7A" wp14:editId="73B08FD6">
             <wp:extent cx="1168400" cy="676275"/>
             <wp:effectExtent l="0" t="0" r="0" b="0"/>
             <wp:docPr id="81" name="Picture 81"/>
@@ -9104,7 +9097,7 @@
     </w:p>
     <w:p>
       <w:pPr>
-        <w:pStyle w:val="Heading4"/>
+        <w:pStyle w:val="Kop4"/>
       </w:pPr>
       <w:r>
         <w:t>&lt; Add And Remove Connections … &gt;</w:t>
@@ -9120,7 +9113,7 @@
     </w:p>
     <w:p>
       <w:pPr>
-        <w:pStyle w:val="Heading4"/>
+        <w:pStyle w:val="Kop4"/>
       </w:pPr>
       <w:r>
         <w:t>Remarks</w:t>
@@ -9128,7 +9121,7 @@
     </w:p>
     <w:p>
       <w:pPr>
-        <w:pStyle w:val="Heading5"/>
+        <w:pStyle w:val="Kop5"/>
       </w:pPr>
       <w:r>
         <w:t>Friend and Private Connections</w:t>
@@ -9190,7 +9183,7 @@
           <w:noProof/>
         </w:rPr>
         <w:drawing>
-          <wp:inline distT="0" distB="0" distL="0" distR="0" wp14:anchorId="164AADB4" wp14:editId="49F6815F">
+          <wp:inline distT="0" distB="0" distL="0" distR="0" wp14:anchorId="578B01F2" wp14:editId="0AD68ED6">
             <wp:extent cx="1300480" cy="549910"/>
             <wp:effectExtent l="0" t="0" r="0" b="0"/>
             <wp:docPr id="82" name="Picture 82"/>
@@ -9263,7 +9256,7 @@
     </w:p>
     <w:p>
       <w:pPr>
-        <w:pStyle w:val="Heading5"/>
+        <w:pStyle w:val="Kop5"/>
       </w:pPr>
       <w:r>
         <w:t>Object Set Connections</w:t>
@@ -9372,7 +9365,7 @@
                 <w:noProof/>
               </w:rPr>
               <w:drawing>
-                <wp:inline distT="0" distB="0" distL="0" distR="0" wp14:anchorId="10CDEF15" wp14:editId="4759BCBD">
+                <wp:inline distT="0" distB="0" distL="0" distR="0" wp14:anchorId="64326D20" wp14:editId="7D91461A">
                   <wp:extent cx="1310640" cy="581660"/>
                   <wp:effectExtent l="0" t="0" r="0" b="0"/>
                   <wp:docPr id="83" name="Picture 83"/>
@@ -9438,7 +9431,7 @@
                 <w:noProof/>
               </w:rPr>
               <w:drawing>
-                <wp:inline distT="0" distB="0" distL="0" distR="0" wp14:anchorId="58AA7CC5" wp14:editId="1F8170CD">
+                <wp:inline distT="0" distB="0" distL="0" distR="0" wp14:anchorId="493B5FB6" wp14:editId="05D3A429">
                   <wp:extent cx="1305560" cy="565785"/>
                   <wp:effectExtent l="0" t="0" r="0" b="0"/>
                   <wp:docPr id="84" name="Picture 84"/>
@@ -9607,7 +9600,7 @@
     </w:p>
     <w:p>
       <w:pPr>
-        <w:pStyle w:val="Heading5"/>
+        <w:pStyle w:val="Kop5"/>
       </w:pPr>
       <w:r>
         <w:t>Class Connections</w:t>
@@ -9674,7 +9667,7 @@
     </w:p>
     <w:p>
       <w:pPr>
-        <w:pStyle w:val="Heading5"/>
+        <w:pStyle w:val="Kop5"/>
       </w:pPr>
       <w:r>
         <w:t xml:space="preserve">Value Connections </w:t>
@@ -9936,7 +9929,7 @@
     </w:p>
     <w:p>
       <w:pPr>
-        <w:pStyle w:val="Heading5"/>
+        <w:pStyle w:val="Kop5"/>
       </w:pPr>
       <w:r>
         <w:t>Data Connections</w:t>
@@ -10016,7 +10009,7 @@
                 <w:noProof/>
               </w:rPr>
               <w:drawing>
-                <wp:inline distT="0" distB="0" distL="0" distR="0" wp14:anchorId="43D13D24" wp14:editId="4D2371A8">
+                <wp:inline distT="0" distB="0" distL="0" distR="0" wp14:anchorId="234D609C" wp14:editId="6A7FFE7C">
                   <wp:extent cx="1278890" cy="554990"/>
                   <wp:effectExtent l="0" t="0" r="0" b="0"/>
                   <wp:docPr id="85" name="Picture 85"/>
@@ -10161,7 +10154,7 @@
     </w:p>
     <w:p>
       <w:pPr>
-        <w:pStyle w:val="Heading5"/>
+        <w:pStyle w:val="Kop5"/>
       </w:pPr>
       <w:r>
         <w:t>Clone Connections</w:t>
@@ -10226,15 +10219,16 @@
     </w:p>
     <w:p>
       <w:pPr>
-        <w:pStyle w:val="Heading5"/>
-      </w:pPr>
-      <w:proofErr w:type="spellStart"/>
-      <w:r>
-        <w:t>Existance</w:t>
-      </w:r>
-      <w:proofErr w:type="spellEnd"/>
-      <w:r>
-        <w:t xml:space="preserve"> &amp; Execute Connections</w:t>
+        <w:pStyle w:val="Kop5"/>
+      </w:pPr>
+      <w:r>
+        <w:t>Exist</w:t>
+      </w:r>
+      <w:r>
+        <w:t>e</w:t>
+      </w:r>
+      <w:r>
+        <w:t>nce &amp; Execute Connections</w:t>
       </w:r>
     </w:p>
     <w:p>
@@ -10244,14 +10238,24 @@
       <w:r>
         <w:t xml:space="preserve">The remaining aspects are </w:t>
       </w:r>
-      <w:proofErr w:type="spellStart"/>
-      <w:r>
-        <w:rPr>
-          <w:rStyle w:val="CodeChar"/>
-        </w:rPr>
-        <w:t>Existance</w:t>
-      </w:r>
-      <w:proofErr w:type="spellEnd"/>
+      <w:r>
+        <w:rPr>
+          <w:rStyle w:val="CodeChar"/>
+        </w:rPr>
+        <w:t>Exist</w:t>
+      </w:r>
+      <w:r>
+        <w:rPr>
+          <w:rStyle w:val="CodeChar"/>
+        </w:rPr>
+        <w:t>e</w:t>
+      </w:r>
+      <w:r>
+        <w:rPr>
+          <w:rStyle w:val="CodeChar"/>
+        </w:rPr>
+        <w:t>nce</w:t>
+      </w:r>
       <w:r>
         <w:t xml:space="preserve"> and </w:t>
       </w:r>
@@ -10309,19 +10313,23 @@
       <w:r>
         <w:t xml:space="preserve">And for </w:t>
       </w:r>
-      <w:proofErr w:type="spellStart"/>
-      <w:r>
-        <w:rPr>
-          <w:rStyle w:val="CodeChar"/>
-        </w:rPr>
-        <w:t>Existance</w:t>
-      </w:r>
-      <w:proofErr w:type="spellEnd"/>
-      <w:r>
-        <w:rPr>
-          <w:rStyle w:val="CodeChar"/>
-        </w:rPr>
-        <w:t xml:space="preserve"> </w:t>
+      <w:r>
+        <w:rPr>
+          <w:rStyle w:val="CodeChar"/>
+        </w:rPr>
+        <w:t>Exist</w:t>
+      </w:r>
+      <w:r>
+        <w:rPr>
+          <w:rStyle w:val="CodeChar"/>
+        </w:rPr>
+        <w:t>e</w:t>
+      </w:r>
+      <w:r>
+        <w:rPr>
+          <w:rStyle w:val="CodeChar"/>
+        </w:rPr>
+        <w:t xml:space="preserve">nce </w:t>
       </w:r>
       <w:r>
         <w:t xml:space="preserve">and </w:t>
@@ -10352,7 +10360,7 @@
     </w:p>
     <w:p>
       <w:pPr>
-        <w:pStyle w:val="Heading3"/>
+        <w:pStyle w:val="Kop3"/>
       </w:pPr>
       <w:r>
         <w:t>Public &amp; Private Assignment</w:t>
@@ -10370,7 +10378,7 @@
     </w:p>
     <w:p>
       <w:pPr>
-        <w:pStyle w:val="Heading4"/>
+        <w:pStyle w:val="Kop4"/>
         <w:ind w:left="568"/>
       </w:pPr>
       <w:r>
@@ -10459,7 +10467,7 @@
                 <w:noProof/>
               </w:rPr>
               <w:drawing>
-                <wp:inline distT="0" distB="0" distL="0" distR="0" wp14:anchorId="589AA351" wp14:editId="3F78481F">
+                <wp:inline distT="0" distB="0" distL="0" distR="0" wp14:anchorId="4B52D5A1" wp14:editId="43DA619F">
                   <wp:extent cx="1369060" cy="464820"/>
                   <wp:effectExtent l="0" t="0" r="0" b="0"/>
                   <wp:docPr id="86" name="Picture 86"/>
@@ -10525,7 +10533,7 @@
                 <w:noProof/>
               </w:rPr>
               <w:drawing>
-                <wp:inline distT="0" distB="0" distL="0" distR="0" wp14:anchorId="0473A41C" wp14:editId="636B674A">
+                <wp:inline distT="0" distB="0" distL="0" distR="0" wp14:anchorId="2BDFEC53" wp14:editId="487A04A4">
                   <wp:extent cx="1221105" cy="343535"/>
                   <wp:effectExtent l="0" t="0" r="0" b="0"/>
                   <wp:docPr id="87" name="Picture 87"/>
@@ -10665,7 +10673,7 @@
                 <w:noProof/>
               </w:rPr>
               <w:drawing>
-                <wp:inline distT="0" distB="0" distL="0" distR="0" wp14:anchorId="2A6666AA" wp14:editId="357D4700">
+                <wp:inline distT="0" distB="0" distL="0" distR="0" wp14:anchorId="0C10F547" wp14:editId="019E5547">
                   <wp:extent cx="1215390" cy="528320"/>
                   <wp:effectExtent l="0" t="0" r="0" b="0"/>
                   <wp:docPr id="88" name="Picture 88"/>
@@ -10731,7 +10739,7 @@
                 <w:noProof/>
               </w:rPr>
               <w:drawing>
-                <wp:inline distT="0" distB="0" distL="0" distR="0" wp14:anchorId="22198A2B" wp14:editId="48D64BD1">
+                <wp:inline distT="0" distB="0" distL="0" distR="0" wp14:anchorId="323A25EA" wp14:editId="7BCD406C">
                   <wp:extent cx="1236980" cy="407035"/>
                   <wp:effectExtent l="0" t="0" r="0" b="0"/>
                   <wp:docPr id="89" name="Picture 89"/>
@@ -10790,7 +10798,7 @@
     </w:p>
     <w:p>
       <w:pPr>
-        <w:pStyle w:val="Heading4"/>
+        <w:pStyle w:val="Kop4"/>
       </w:pPr>
       <w:r>
         <w:t>Class Assignment</w:t>
@@ -10878,7 +10886,7 @@
                 <w:noProof/>
               </w:rPr>
               <w:drawing>
-                <wp:inline distT="0" distB="0" distL="0" distR="0" wp14:anchorId="6027739B" wp14:editId="648AE39D">
+                <wp:inline distT="0" distB="0" distL="0" distR="0" wp14:anchorId="0C2D6058" wp14:editId="43D5B775">
                   <wp:extent cx="1278890" cy="470535"/>
                   <wp:effectExtent l="0" t="0" r="0" b="0"/>
                   <wp:docPr id="90" name="Picture 90"/>
@@ -10944,7 +10952,7 @@
                 <w:noProof/>
               </w:rPr>
               <w:drawing>
-                <wp:inline distT="0" distB="0" distL="0" distR="0" wp14:anchorId="3F4AE3DD" wp14:editId="3714695B">
+                <wp:inline distT="0" distB="0" distL="0" distR="0" wp14:anchorId="78EBD2C6" wp14:editId="0A01FCE1">
                   <wp:extent cx="1400810" cy="327660"/>
                   <wp:effectExtent l="0" t="0" r="0" b="0"/>
                   <wp:docPr id="91" name="Picture 91"/>
@@ -11084,7 +11092,7 @@
                 <w:noProof/>
               </w:rPr>
               <w:drawing>
-                <wp:inline distT="0" distB="0" distL="0" distR="0" wp14:anchorId="251A9A42" wp14:editId="089C936C">
+                <wp:inline distT="0" distB="0" distL="0" distR="0" wp14:anchorId="094EFC76" wp14:editId="3638019A">
                   <wp:extent cx="1289685" cy="512445"/>
                   <wp:effectExtent l="0" t="0" r="0" b="0"/>
                   <wp:docPr id="92" name="Picture 92"/>
@@ -11150,7 +11158,7 @@
                 <w:noProof/>
               </w:rPr>
               <w:drawing>
-                <wp:inline distT="0" distB="0" distL="0" distR="0" wp14:anchorId="79D0479C" wp14:editId="46582069">
+                <wp:inline distT="0" distB="0" distL="0" distR="0" wp14:anchorId="1DA23668" wp14:editId="730DF5DD">
                   <wp:extent cx="1257935" cy="375285"/>
                   <wp:effectExtent l="0" t="0" r="0" b="0"/>
                   <wp:docPr id="93" name="Picture 93"/>
@@ -11209,7 +11217,7 @@
     </w:p>
     <w:p>
       <w:pPr>
-        <w:pStyle w:val="Heading4"/>
+        <w:pStyle w:val="Kop4"/>
       </w:pPr>
       <w:r>
         <w:t>Class Get Connection</w:t>
@@ -11243,7 +11251,7 @@
           <w:noProof/>
         </w:rPr>
         <w:drawing>
-          <wp:inline distT="0" distB="0" distL="0" distR="0" wp14:anchorId="3DE035FC" wp14:editId="5D83D638">
+          <wp:inline distT="0" distB="0" distL="0" distR="0" wp14:anchorId="799E276D" wp14:editId="435B8273">
             <wp:extent cx="1263015" cy="464820"/>
             <wp:effectExtent l="0" t="0" r="0" b="0"/>
             <wp:docPr id="94" name="Picture 94"/>
@@ -11399,7 +11407,7 @@
           <w:noProof/>
         </w:rPr>
         <w:drawing>
-          <wp:inline distT="0" distB="0" distL="0" distR="0" wp14:anchorId="25BDFBBC" wp14:editId="046F2987">
+          <wp:inline distT="0" distB="0" distL="0" distR="0" wp14:anchorId="28A84760" wp14:editId="5AC7004B">
             <wp:extent cx="1041400" cy="602615"/>
             <wp:effectExtent l="0" t="0" r="0" b="0"/>
             <wp:docPr id="95" name="Picture 95"/>
@@ -11472,7 +11480,7 @@
           <w:noProof/>
         </w:rPr>
         <w:drawing>
-          <wp:inline distT="0" distB="0" distL="0" distR="0" wp14:anchorId="3798C56F" wp14:editId="7ADAFF4C">
+          <wp:inline distT="0" distB="0" distL="0" distR="0" wp14:anchorId="1F6335F5" wp14:editId="3C19C362">
             <wp:extent cx="1168400" cy="871855"/>
             <wp:effectExtent l="0" t="0" r="0" b="0"/>
             <wp:docPr id="96" name="Picture 96"/>
@@ -11529,15 +11537,13 @@
     </w:p>
     <w:p>
       <w:r>
-        <w:t xml:space="preserve">Even though the eventual notation does not look like assignment, it still involves an </w:t>
-      </w:r>
-      <w:proofErr w:type="spellStart"/>
-      <w:r>
-        <w:t>assigment</w:t>
-      </w:r>
-      <w:proofErr w:type="spellEnd"/>
-      <w:r>
-        <w:t xml:space="preserve"> to the object on the right, whose aspect is changed.</w:t>
+        <w:t>Even though the eventual notation does not look like assignment, it still involves an assig</w:t>
+      </w:r>
+      <w:r>
+        <w:t>n</w:t>
+      </w:r>
+      <w:r>
+        <w:t>ment to the object on the right, whose aspect is changed.</w:t>
       </w:r>
     </w:p>
     <w:p/>
@@ -11633,7 +11639,7 @@
                 <w:noProof/>
               </w:rPr>
               <w:drawing>
-                <wp:inline distT="0" distB="0" distL="0" distR="0" wp14:anchorId="3E810DDB" wp14:editId="77FD5F26">
+                <wp:inline distT="0" distB="0" distL="0" distR="0" wp14:anchorId="4369561A" wp14:editId="3B18F292">
                   <wp:extent cx="1168400" cy="871855"/>
                   <wp:effectExtent l="0" t="0" r="0" b="0"/>
                   <wp:docPr id="97" name="Picture 97"/>
@@ -11700,7 +11706,7 @@
                 <w:noProof/>
               </w:rPr>
               <w:drawing>
-                <wp:inline distT="0" distB="0" distL="0" distR="0" wp14:anchorId="4E3837C7" wp14:editId="5DC0BA9D">
+                <wp:inline distT="0" distB="0" distL="0" distR="0" wp14:anchorId="471E9DAF" wp14:editId="7C9429D2">
                   <wp:extent cx="1379220" cy="1019810"/>
                   <wp:effectExtent l="0" t="0" r="0" b="0"/>
                   <wp:docPr id="98" name="Picture 98"/>
@@ -11840,7 +11846,7 @@
                 <w:noProof/>
               </w:rPr>
               <w:drawing>
-                <wp:inline distT="0" distB="0" distL="0" distR="0" wp14:anchorId="45C3F366" wp14:editId="095D6C25">
+                <wp:inline distT="0" distB="0" distL="0" distR="0" wp14:anchorId="5B156907" wp14:editId="5F6B289A">
                   <wp:extent cx="1294765" cy="771525"/>
                   <wp:effectExtent l="0" t="0" r="0" b="0"/>
                   <wp:docPr id="99" name="Picture 99"/>
@@ -11907,7 +11913,7 @@
                 <w:noProof/>
               </w:rPr>
               <w:drawing>
-                <wp:inline distT="0" distB="0" distL="0" distR="0" wp14:anchorId="600A83FB" wp14:editId="0E762B66">
+                <wp:inline distT="0" distB="0" distL="0" distR="0" wp14:anchorId="2D018DD6" wp14:editId="2FAB282E">
                   <wp:extent cx="1522095" cy="893445"/>
                   <wp:effectExtent l="0" t="0" r="0" b="0"/>
                   <wp:docPr id="100" name="Picture 100"/>
@@ -12097,7 +12103,7 @@
                 <w:noProof/>
               </w:rPr>
               <w:drawing>
-                <wp:inline distT="0" distB="0" distL="0" distR="0" wp14:anchorId="666B9B27" wp14:editId="492C22B9">
+                <wp:inline distT="0" distB="0" distL="0" distR="0" wp14:anchorId="54313398" wp14:editId="7E95219C">
                   <wp:extent cx="1353185" cy="650240"/>
                   <wp:effectExtent l="0" t="0" r="0" b="0"/>
                   <wp:docPr id="101" name="Picture 101"/>
@@ -12179,7 +12185,7 @@
                 <w:noProof/>
               </w:rPr>
               <w:drawing>
-                <wp:inline distT="0" distB="0" distL="0" distR="0" wp14:anchorId="3D3D0134" wp14:editId="6863F43E">
+                <wp:inline distT="0" distB="0" distL="0" distR="0" wp14:anchorId="3A37643E" wp14:editId="7A0D810D">
                   <wp:extent cx="1353185" cy="655320"/>
                   <wp:effectExtent l="0" t="0" r="0" b="0"/>
                   <wp:docPr id="102" name="Picture 102"/>
@@ -12335,7 +12341,7 @@
                 <w:noProof/>
               </w:rPr>
               <w:drawing>
-                <wp:inline distT="0" distB="0" distL="0" distR="0" wp14:anchorId="5D9DCBE2" wp14:editId="09A38362">
+                <wp:inline distT="0" distB="0" distL="0" distR="0" wp14:anchorId="731CCA74" wp14:editId="328FB25C">
                   <wp:extent cx="1294765" cy="623570"/>
                   <wp:effectExtent l="0" t="0" r="0" b="0"/>
                   <wp:docPr id="103" name="Picture 103"/>
@@ -12416,7 +12422,7 @@
                 <w:noProof/>
               </w:rPr>
               <w:drawing>
-                <wp:inline distT="0" distB="0" distL="0" distR="0" wp14:anchorId="60F3F7C1" wp14:editId="0A7486F3">
+                <wp:inline distT="0" distB="0" distL="0" distR="0" wp14:anchorId="4DBA54C1" wp14:editId="00524815">
                   <wp:extent cx="1369060" cy="660400"/>
                   <wp:effectExtent l="0" t="0" r="0" b="0"/>
                   <wp:docPr id="104" name="Picture 104"/>
@@ -12485,7 +12491,7 @@
     </w:tbl>
     <w:p>
       <w:pPr>
-        <w:pStyle w:val="Heading4"/>
+        <w:pStyle w:val="Kop4"/>
       </w:pPr>
       <w:r>
         <w:t>Remarks</w:t>
@@ -12493,7 +12499,7 @@
     </w:p>
     <w:p>
       <w:pPr>
-        <w:pStyle w:val="Heading5"/>
+        <w:pStyle w:val="Kop5"/>
       </w:pPr>
       <w:r>
         <w:t>Only Object and Class Assignments</w:t>
@@ -12659,7 +12665,7 @@
     </w:p>
     <w:p>
       <w:pPr>
-        <w:pStyle w:val="Heading5"/>
+        <w:pStyle w:val="Kop5"/>
       </w:pPr>
       <w:r>
         <w:t>Connectors &amp; Assignments</w:t>
@@ -12733,7 +12739,7 @@
           <w:noProof/>
         </w:rPr>
         <w:drawing>
-          <wp:inline distT="0" distB="0" distL="0" distR="0" wp14:anchorId="3369D7F8" wp14:editId="7E8F07B4">
+          <wp:inline distT="0" distB="0" distL="0" distR="0" wp14:anchorId="6FA40A8B" wp14:editId="03356A31">
             <wp:extent cx="1289685" cy="771525"/>
             <wp:effectExtent l="0" t="0" r="0" b="0"/>
             <wp:docPr id="105" name="Picture 105"/>
@@ -12860,7 +12866,7 @@
 </file>
 
 <file path=word/numbering.xml><?xml version="1.0" encoding="utf-8"?>
-<w:numbering xmlns:wpc="http://schemas.microsoft.com/office/word/2010/wordprocessingCanvas" xmlns:cx="http://schemas.microsoft.com/office/drawing/2014/chartex" xmlns:cx1="http://schemas.microsoft.com/office/drawing/2015/9/8/chartex" xmlns:cx2="http://schemas.microsoft.com/office/drawing/2015/10/21/chartex" xmlns:cx3="http://schemas.microsoft.com/office/drawing/2016/5/9/chartex" xmlns:cx4="http://schemas.microsoft.com/office/drawing/2016/5/10/chartex" xmlns:cx5="http://schemas.microsoft.com/office/drawing/2016/5/11/chartex" xmlns:cx6="http://schemas.microsoft.com/office/drawing/2016/5/12/chartex" xmlns:cx7="http://schemas.microsoft.com/office/drawing/2016/5/13/chartex" xmlns:cx8="http://schemas.microsoft.com/office/drawing/2016/5/14/chartex" xmlns:mc="http://schemas.openxmlformats.org/markup-compatibility/2006" xmlns:aink="http://schemas.microsoft.com/office/drawing/2016/ink" xmlns:am3d="http://schemas.microsoft.com/office/drawing/2017/model3d" xmlns:o="urn:schemas-microsoft-com:office:office" xmlns:r="http://schemas.openxmlformats.org/officeDocument/2006/relationships" xmlns:m="http://schemas.openxmlformats.org/officeDocument/2006/math" xmlns:v="urn:schemas-microsoft-com:vml" xmlns:wp14="http://schemas.microsoft.com/office/word/2010/wordprocessingDrawing" xmlns:wp="http://schemas.openxmlformats.org/drawingml/2006/wordprocessingDrawing" xmlns:w10="urn:schemas-microsoft-com:office:word" xmlns:w="http://schemas.openxmlformats.org/wordprocessingml/2006/main" xmlns:w14="http://schemas.microsoft.com/office/word/2010/wordml" xmlns:w15="http://schemas.microsoft.com/office/word/2012/wordml" xmlns:w16cid="http://schemas.microsoft.com/office/word/2016/wordml/cid" xmlns:w16se="http://schemas.microsoft.com/office/word/2015/wordml/symex" xmlns:wpg="http://schemas.microsoft.com/office/word/2010/wordprocessingGroup" xmlns:wpi="http://schemas.microsoft.com/office/word/2010/wordprocessingInk" xmlns:wne="http://schemas.microsoft.com/office/word/2006/wordml" xmlns:wps="http://schemas.microsoft.com/office/word/2010/wordprocessingShape" mc:Ignorable="w14 w15 w16se w16cid wp14">
+<w:numbering xmlns:wpc="http://schemas.microsoft.com/office/word/2010/wordprocessingCanvas" xmlns:cx="http://schemas.microsoft.com/office/drawing/2014/chartex" xmlns:cx1="http://schemas.microsoft.com/office/drawing/2015/9/8/chartex" xmlns:cx2="http://schemas.microsoft.com/office/drawing/2015/10/21/chartex" xmlns:cx3="http://schemas.microsoft.com/office/drawing/2016/5/9/chartex" xmlns:cx4="http://schemas.microsoft.com/office/drawing/2016/5/10/chartex" xmlns:cx5="http://schemas.microsoft.com/office/drawing/2016/5/11/chartex" xmlns:cx6="http://schemas.microsoft.com/office/drawing/2016/5/12/chartex" xmlns:cx7="http://schemas.microsoft.com/office/drawing/2016/5/13/chartex" xmlns:cx8="http://schemas.microsoft.com/office/drawing/2016/5/14/chartex" xmlns:mc="http://schemas.openxmlformats.org/markup-compatibility/2006" xmlns:aink="http://schemas.microsoft.com/office/drawing/2016/ink" xmlns:am3d="http://schemas.microsoft.com/office/drawing/2017/model3d" xmlns:o="urn:schemas-microsoft-com:office:office" xmlns:r="http://schemas.openxmlformats.org/officeDocument/2006/relationships" xmlns:m="http://schemas.openxmlformats.org/officeDocument/2006/math" xmlns:v="urn:schemas-microsoft-com:vml" xmlns:wp14="http://schemas.microsoft.com/office/word/2010/wordprocessingDrawing" xmlns:wp="http://schemas.openxmlformats.org/drawingml/2006/wordprocessingDrawing" xmlns:w10="urn:schemas-microsoft-com:office:word" xmlns:w="http://schemas.openxmlformats.org/wordprocessingml/2006/main" xmlns:w14="http://schemas.microsoft.com/office/word/2010/wordml" xmlns:w15="http://schemas.microsoft.com/office/word/2012/wordml" xmlns:w16cex="http://schemas.microsoft.com/office/word/2018/wordml/cex" xmlns:w16cid="http://schemas.microsoft.com/office/word/2016/wordml/cid" xmlns:w16="http://schemas.microsoft.com/office/word/2018/wordml" xmlns:w16se="http://schemas.microsoft.com/office/word/2015/wordml/symex" xmlns:wpg="http://schemas.microsoft.com/office/word/2010/wordprocessingGroup" xmlns:wpi="http://schemas.microsoft.com/office/word/2010/wordprocessingInk" xmlns:wne="http://schemas.microsoft.com/office/word/2006/wordml" xmlns:wps="http://schemas.microsoft.com/office/word/2010/wordprocessingShape" mc:Ignorable="w14 w15 w16se w16cid w16 w16cex wp14">
   <w:abstractNum w:abstractNumId="0" w15:restartNumberingAfterBreak="0">
     <w:nsid w:val="FFFFFF7C"/>
     <w:multiLevelType w:val="singleLevel"/>
@@ -13223,7 +13229,7 @@
 </file>
 
 <file path=word/styles.xml><?xml version="1.0" encoding="utf-8"?>
-<w:styles xmlns:mc="http://schemas.openxmlformats.org/markup-compatibility/2006" xmlns:r="http://schemas.openxmlformats.org/officeDocument/2006/relationships" xmlns:w="http://schemas.openxmlformats.org/wordprocessingml/2006/main" xmlns:w14="http://schemas.microsoft.com/office/word/2010/wordml" xmlns:w15="http://schemas.microsoft.com/office/word/2012/wordml" xmlns:w16cid="http://schemas.microsoft.com/office/word/2016/wordml/cid" xmlns:w16se="http://schemas.microsoft.com/office/word/2015/wordml/symex" mc:Ignorable="w14 w15 w16se w16cid">
+<w:styles xmlns:mc="http://schemas.openxmlformats.org/markup-compatibility/2006" xmlns:r="http://schemas.openxmlformats.org/officeDocument/2006/relationships" xmlns:w="http://schemas.openxmlformats.org/wordprocessingml/2006/main" xmlns:w14="http://schemas.microsoft.com/office/word/2010/wordml" xmlns:w15="http://schemas.microsoft.com/office/word/2012/wordml" xmlns:w16cex="http://schemas.microsoft.com/office/word/2018/wordml/cex" xmlns:w16cid="http://schemas.microsoft.com/office/word/2016/wordml/cid" xmlns:w16="http://schemas.microsoft.com/office/word/2018/wordml" xmlns:w16se="http://schemas.microsoft.com/office/word/2015/wordml/symex" mc:Ignorable="w14 w15 w16se w16cid w16 w16cex">
   <w:docDefaults>
     <w:rPrDefault>
       <w:rPr>
@@ -13611,7 +13617,7 @@
     <w:lsdException w:name="Unresolved Mention" w:semiHidden="1" w:unhideWhenUsed="1"/>
     <w:lsdException w:name="Smart Link" w:semiHidden="1" w:unhideWhenUsed="1"/>
   </w:latentStyles>
-  <w:style w:type="paragraph" w:default="1" w:styleId="Normal">
+  <w:style w:type="paragraph" w:default="1" w:styleId="Standaard">
     <w:name w:val="Normal"/>
     <w:qFormat/>
     <w:rsid w:val="0096701E"/>
@@ -13623,10 +13629,10 @@
       <w:szCs w:val="26"/>
     </w:rPr>
   </w:style>
-  <w:style w:type="paragraph" w:styleId="Heading1">
+  <w:style w:type="paragraph" w:styleId="Kop1">
     <w:name w:val="heading 1"/>
-    <w:basedOn w:val="Normal"/>
-    <w:next w:val="Normal"/>
+    <w:basedOn w:val="Standaard"/>
+    <w:next w:val="Standaard"/>
     <w:qFormat/>
     <w:rsid w:val="003271FC"/>
     <w:pPr>
@@ -13644,10 +13650,10 @@
       <w:szCs w:val="36"/>
     </w:rPr>
   </w:style>
-  <w:style w:type="paragraph" w:styleId="Heading2">
+  <w:style w:type="paragraph" w:styleId="Kop2">
     <w:name w:val="heading 2"/>
-    <w:basedOn w:val="Normal"/>
-    <w:next w:val="Normal"/>
+    <w:basedOn w:val="Standaard"/>
+    <w:next w:val="Standaard"/>
     <w:qFormat/>
     <w:rsid w:val="003271FC"/>
     <w:pPr>
@@ -13665,10 +13671,10 @@
       <w:szCs w:val="28"/>
     </w:rPr>
   </w:style>
-  <w:style w:type="paragraph" w:styleId="Heading3">
+  <w:style w:type="paragraph" w:styleId="Kop3">
     <w:name w:val="heading 3"/>
-    <w:basedOn w:val="Normal"/>
-    <w:next w:val="Normal"/>
+    <w:basedOn w:val="Standaard"/>
+    <w:next w:val="Standaard"/>
     <w:qFormat/>
     <w:rsid w:val="00CC2B34"/>
     <w:pPr>
@@ -13685,11 +13691,11 @@
       <w:szCs w:val="24"/>
     </w:rPr>
   </w:style>
-  <w:style w:type="paragraph" w:styleId="Heading4">
+  <w:style w:type="paragraph" w:styleId="Kop4">
     <w:name w:val="heading 4"/>
-    <w:basedOn w:val="Normal"/>
-    <w:next w:val="Normal"/>
-    <w:link w:val="Heading4Char"/>
+    <w:basedOn w:val="Standaard"/>
+    <w:next w:val="Standaard"/>
+    <w:link w:val="Kop4Char"/>
     <w:qFormat/>
     <w:rsid w:val="00DE42D3"/>
     <w:pPr>
@@ -13703,10 +13709,10 @@
       <w:szCs w:val="28"/>
     </w:rPr>
   </w:style>
-  <w:style w:type="paragraph" w:styleId="Heading5">
+  <w:style w:type="paragraph" w:styleId="Kop5">
     <w:name w:val="heading 5"/>
-    <w:basedOn w:val="Normal"/>
-    <w:next w:val="Normal"/>
+    <w:basedOn w:val="Standaard"/>
+    <w:next w:val="Standaard"/>
     <w:qFormat/>
     <w:rsid w:val="00B11E42"/>
     <w:pPr>
@@ -13720,10 +13726,10 @@
       <w:iCs/>
     </w:rPr>
   </w:style>
-  <w:style w:type="paragraph" w:styleId="Heading6">
+  <w:style w:type="paragraph" w:styleId="Kop6">
     <w:name w:val="heading 6"/>
-    <w:basedOn w:val="Normal"/>
-    <w:next w:val="Normal"/>
+    <w:basedOn w:val="Standaard"/>
+    <w:next w:val="Standaard"/>
     <w:qFormat/>
     <w:rsid w:val="002F000E"/>
     <w:pPr>
@@ -13738,10 +13744,10 @@
       <w:szCs w:val="22"/>
     </w:rPr>
   </w:style>
-  <w:style w:type="paragraph" w:styleId="Heading7">
+  <w:style w:type="paragraph" w:styleId="Kop7">
     <w:name w:val="heading 7"/>
-    <w:basedOn w:val="Normal"/>
-    <w:next w:val="Normal"/>
+    <w:basedOn w:val="Standaard"/>
+    <w:next w:val="Standaard"/>
     <w:qFormat/>
     <w:rsid w:val="007C770E"/>
     <w:pPr>
@@ -13754,10 +13760,10 @@
       <w:szCs w:val="24"/>
     </w:rPr>
   </w:style>
-  <w:style w:type="paragraph" w:styleId="Heading8">
+  <w:style w:type="paragraph" w:styleId="Kop8">
     <w:name w:val="heading 8"/>
-    <w:basedOn w:val="Normal"/>
-    <w:next w:val="Normal"/>
+    <w:basedOn w:val="Standaard"/>
+    <w:next w:val="Standaard"/>
     <w:qFormat/>
     <w:rsid w:val="007C770E"/>
     <w:pPr>
@@ -13772,13 +13778,13 @@
       <w:szCs w:val="24"/>
     </w:rPr>
   </w:style>
-  <w:style w:type="character" w:default="1" w:styleId="DefaultParagraphFont">
+  <w:style w:type="character" w:default="1" w:styleId="Standaardalinea-lettertype">
     <w:name w:val="Default Paragraph Font"/>
     <w:uiPriority w:val="1"/>
     <w:semiHidden/>
     <w:unhideWhenUsed/>
   </w:style>
-  <w:style w:type="table" w:default="1" w:styleId="TableNormal">
+  <w:style w:type="table" w:default="1" w:styleId="Standaardtabel">
     <w:name w:val="Normal Table"/>
     <w:uiPriority w:val="99"/>
     <w:semiHidden/>
@@ -13793,7 +13799,7 @@
       </w:tblCellMar>
     </w:tblPr>
   </w:style>
-  <w:style w:type="numbering" w:default="1" w:styleId="NoList">
+  <w:style w:type="numbering" w:default="1" w:styleId="Geenlijst">
     <w:name w:val="No List"/>
     <w:uiPriority w:val="99"/>
     <w:semiHidden/>
@@ -13808,7 +13814,7 @@
   </w:style>
   <w:style w:type="paragraph" w:customStyle="1" w:styleId="AuthoringDetails">
     <w:name w:val="Authoring Details"/>
-    <w:basedOn w:val="Normal"/>
+    <w:basedOn w:val="Standaard"/>
     <w:rsid w:val="007E7FC4"/>
     <w:rPr>
       <w:i/>
@@ -13816,9 +13822,9 @@
       <w:lang w:val="nl-NL"/>
     </w:rPr>
   </w:style>
-  <w:style w:type="table" w:styleId="TableGrid">
+  <w:style w:type="table" w:styleId="Tabelraster">
     <w:name w:val="Table Grid"/>
-    <w:basedOn w:val="TableNormal"/>
+    <w:basedOn w:val="Standaardtabel"/>
     <w:rsid w:val="003271FC"/>
     <w:pPr>
       <w:jc w:val="both"/>
@@ -13834,9 +13840,9 @@
       </w:tblBorders>
     </w:tblPr>
   </w:style>
-  <w:style w:type="paragraph" w:styleId="DocumentMap">
+  <w:style w:type="paragraph" w:styleId="Documentstructuur">
     <w:name w:val="Document Map"/>
-    <w:basedOn w:val="Normal"/>
+    <w:basedOn w:val="Standaard"/>
     <w:rsid w:val="005E096C"/>
     <w:pPr>
       <w:shd w:val="clear" w:color="auto" w:fill="000080"/>
@@ -13846,9 +13852,9 @@
       <w:sz w:val="16"/>
     </w:rPr>
   </w:style>
-  <w:style w:type="paragraph" w:styleId="BalloonText">
+  <w:style w:type="paragraph" w:styleId="Ballontekst">
     <w:name w:val="Balloon Text"/>
-    <w:basedOn w:val="Normal"/>
+    <w:basedOn w:val="Standaard"/>
     <w:rsid w:val="00954D31"/>
     <w:rPr>
       <w:rFonts w:cs="Tahoma"/>
@@ -13856,10 +13862,10 @@
       <w:szCs w:val="16"/>
     </w:rPr>
   </w:style>
-  <w:style w:type="paragraph" w:styleId="Caption">
+  <w:style w:type="paragraph" w:styleId="Bijschrift">
     <w:name w:val="caption"/>
-    <w:basedOn w:val="Normal"/>
-    <w:next w:val="Normal"/>
+    <w:basedOn w:val="Standaard"/>
+    <w:next w:val="Standaard"/>
     <w:qFormat/>
     <w:rsid w:val="00954D31"/>
     <w:pPr>
@@ -13871,7 +13877,7 @@
       <w:szCs w:val="20"/>
     </w:rPr>
   </w:style>
-  <w:style w:type="character" w:styleId="CommentReference">
+  <w:style w:type="character" w:styleId="Verwijzingopmerking">
     <w:name w:val="annotation reference"/>
     <w:rsid w:val="00954D31"/>
     <w:rPr>
@@ -13879,49 +13885,49 @@
       <w:szCs w:val="16"/>
     </w:rPr>
   </w:style>
-  <w:style w:type="paragraph" w:styleId="CommentText">
+  <w:style w:type="paragraph" w:styleId="Tekstopmerking">
     <w:name w:val="annotation text"/>
-    <w:basedOn w:val="Normal"/>
+    <w:basedOn w:val="Standaard"/>
     <w:rsid w:val="00954D31"/>
     <w:rPr>
       <w:szCs w:val="20"/>
     </w:rPr>
   </w:style>
-  <w:style w:type="paragraph" w:styleId="CommentSubject">
+  <w:style w:type="paragraph" w:styleId="Onderwerpvanopmerking">
     <w:name w:val="annotation subject"/>
-    <w:basedOn w:val="CommentText"/>
-    <w:next w:val="CommentText"/>
+    <w:basedOn w:val="Tekstopmerking"/>
+    <w:next w:val="Tekstopmerking"/>
     <w:rsid w:val="00954D31"/>
     <w:rPr>
       <w:b/>
       <w:bCs/>
     </w:rPr>
   </w:style>
-  <w:style w:type="character" w:styleId="EndnoteReference">
+  <w:style w:type="character" w:styleId="Eindnootmarkering">
     <w:name w:val="endnote reference"/>
     <w:rsid w:val="00954D31"/>
     <w:rPr>
       <w:vertAlign w:val="superscript"/>
     </w:rPr>
   </w:style>
-  <w:style w:type="paragraph" w:styleId="EndnoteText">
+  <w:style w:type="paragraph" w:styleId="Eindnoottekst">
     <w:name w:val="endnote text"/>
-    <w:basedOn w:val="Normal"/>
+    <w:basedOn w:val="Standaard"/>
     <w:rsid w:val="00954D31"/>
     <w:rPr>
       <w:szCs w:val="20"/>
     </w:rPr>
   </w:style>
-  <w:style w:type="character" w:styleId="FootnoteReference">
+  <w:style w:type="character" w:styleId="Voetnootmarkering">
     <w:name w:val="footnote reference"/>
     <w:rsid w:val="00954D31"/>
     <w:rPr>
       <w:vertAlign w:val="superscript"/>
     </w:rPr>
   </w:style>
-  <w:style w:type="paragraph" w:styleId="FootnoteText">
+  <w:style w:type="paragraph" w:styleId="Voetnoottekst">
     <w:name w:val="footnote text"/>
-    <w:basedOn w:val="Normal"/>
+    <w:basedOn w:val="Standaard"/>
     <w:rsid w:val="00954D31"/>
     <w:rPr>
       <w:szCs w:val="20"/>
@@ -13929,8 +13935,8 @@
   </w:style>
   <w:style w:type="paragraph" w:styleId="Index1">
     <w:name w:val="index 1"/>
-    <w:basedOn w:val="Normal"/>
-    <w:next w:val="Normal"/>
+    <w:basedOn w:val="Standaard"/>
+    <w:next w:val="Standaard"/>
     <w:autoRedefine/>
     <w:rsid w:val="00954D31"/>
     <w:pPr>
@@ -13939,8 +13945,8 @@
   </w:style>
   <w:style w:type="paragraph" w:styleId="Index2">
     <w:name w:val="index 2"/>
-    <w:basedOn w:val="Normal"/>
-    <w:next w:val="Normal"/>
+    <w:basedOn w:val="Standaard"/>
+    <w:next w:val="Standaard"/>
     <w:autoRedefine/>
     <w:rsid w:val="00954D31"/>
     <w:pPr>
@@ -13949,8 +13955,8 @@
   </w:style>
   <w:style w:type="paragraph" w:styleId="Index3">
     <w:name w:val="index 3"/>
-    <w:basedOn w:val="Normal"/>
-    <w:next w:val="Normal"/>
+    <w:basedOn w:val="Standaard"/>
+    <w:next w:val="Standaard"/>
     <w:autoRedefine/>
     <w:rsid w:val="00954D31"/>
     <w:pPr>
@@ -13959,8 +13965,8 @@
   </w:style>
   <w:style w:type="paragraph" w:styleId="Index4">
     <w:name w:val="index 4"/>
-    <w:basedOn w:val="Normal"/>
-    <w:next w:val="Normal"/>
+    <w:basedOn w:val="Standaard"/>
+    <w:next w:val="Standaard"/>
     <w:autoRedefine/>
     <w:rsid w:val="00954D31"/>
     <w:pPr>
@@ -13969,8 +13975,8 @@
   </w:style>
   <w:style w:type="paragraph" w:styleId="Index5">
     <w:name w:val="index 5"/>
-    <w:basedOn w:val="Normal"/>
-    <w:next w:val="Normal"/>
+    <w:basedOn w:val="Standaard"/>
+    <w:next w:val="Standaard"/>
     <w:autoRedefine/>
     <w:rsid w:val="00954D31"/>
     <w:pPr>
@@ -13979,8 +13985,8 @@
   </w:style>
   <w:style w:type="paragraph" w:styleId="Index6">
     <w:name w:val="index 6"/>
-    <w:basedOn w:val="Normal"/>
-    <w:next w:val="Normal"/>
+    <w:basedOn w:val="Standaard"/>
+    <w:next w:val="Standaard"/>
     <w:autoRedefine/>
     <w:rsid w:val="00954D31"/>
     <w:pPr>
@@ -13989,8 +13995,8 @@
   </w:style>
   <w:style w:type="paragraph" w:styleId="Index7">
     <w:name w:val="index 7"/>
-    <w:basedOn w:val="Normal"/>
-    <w:next w:val="Normal"/>
+    <w:basedOn w:val="Standaard"/>
+    <w:next w:val="Standaard"/>
     <w:autoRedefine/>
     <w:rsid w:val="00954D31"/>
     <w:pPr>
@@ -13999,8 +14005,8 @@
   </w:style>
   <w:style w:type="paragraph" w:styleId="Index8">
     <w:name w:val="index 8"/>
-    <w:basedOn w:val="Normal"/>
-    <w:next w:val="Normal"/>
+    <w:basedOn w:val="Standaard"/>
+    <w:next w:val="Standaard"/>
     <w:autoRedefine/>
     <w:rsid w:val="00954D31"/>
     <w:pPr>
@@ -14009,17 +14015,17 @@
   </w:style>
   <w:style w:type="paragraph" w:styleId="Index9">
     <w:name w:val="index 9"/>
-    <w:basedOn w:val="Normal"/>
-    <w:next w:val="Normal"/>
+    <w:basedOn w:val="Standaard"/>
+    <w:next w:val="Standaard"/>
     <w:autoRedefine/>
     <w:rsid w:val="00954D31"/>
     <w:pPr>
       <w:ind w:left="1800" w:hanging="200"/>
     </w:pPr>
   </w:style>
-  <w:style w:type="paragraph" w:styleId="IndexHeading">
+  <w:style w:type="paragraph" w:styleId="Indexkop">
     <w:name w:val="index heading"/>
-    <w:basedOn w:val="Normal"/>
+    <w:basedOn w:val="Standaard"/>
     <w:next w:val="Index1"/>
     <w:rsid w:val="00954D31"/>
     <w:rPr>
@@ -14028,7 +14034,7 @@
       <w:bCs/>
     </w:rPr>
   </w:style>
-  <w:style w:type="paragraph" w:styleId="MacroText">
+  <w:style w:type="paragraph" w:styleId="Macrotekst">
     <w:name w:val="macro"/>
     <w:rsid w:val="00954D31"/>
     <w:pPr>
@@ -14049,28 +14055,28 @@
       <w:rFonts w:ascii="Courier New" w:hAnsi="Courier New" w:cs="Courier New"/>
     </w:rPr>
   </w:style>
-  <w:style w:type="paragraph" w:styleId="TableofAuthorities">
+  <w:style w:type="paragraph" w:styleId="Bronvermelding">
     <w:name w:val="table of authorities"/>
-    <w:basedOn w:val="Normal"/>
-    <w:next w:val="Normal"/>
+    <w:basedOn w:val="Standaard"/>
+    <w:next w:val="Standaard"/>
     <w:rsid w:val="00954D31"/>
     <w:pPr>
       <w:ind w:left="200" w:hanging="200"/>
     </w:pPr>
   </w:style>
-  <w:style w:type="paragraph" w:styleId="TableofFigures">
+  <w:style w:type="paragraph" w:styleId="Lijstmetafbeeldingen">
     <w:name w:val="table of figures"/>
-    <w:basedOn w:val="Normal"/>
-    <w:next w:val="Normal"/>
+    <w:basedOn w:val="Standaard"/>
+    <w:next w:val="Standaard"/>
     <w:rsid w:val="00954D31"/>
     <w:pPr>
       <w:ind w:left="400" w:hanging="400"/>
     </w:pPr>
   </w:style>
-  <w:style w:type="paragraph" w:styleId="TOAHeading">
+  <w:style w:type="paragraph" w:styleId="Kopbronvermelding">
     <w:name w:val="toa heading"/>
-    <w:basedOn w:val="Normal"/>
-    <w:next w:val="Normal"/>
+    <w:basedOn w:val="Standaard"/>
+    <w:next w:val="Standaard"/>
     <w:rsid w:val="00954D31"/>
     <w:pPr>
       <w:spacing w:before="120"/>
@@ -14083,90 +14089,90 @@
       <w:szCs w:val="24"/>
     </w:rPr>
   </w:style>
-  <w:style w:type="paragraph" w:styleId="TOC1">
+  <w:style w:type="paragraph" w:styleId="Inhopg1">
     <w:name w:val="toc 1"/>
-    <w:basedOn w:val="Normal"/>
-    <w:next w:val="Normal"/>
+    <w:basedOn w:val="Standaard"/>
+    <w:next w:val="Standaard"/>
     <w:autoRedefine/>
     <w:rsid w:val="00954D31"/>
     <w:pPr>
       <w:ind w:left="0"/>
     </w:pPr>
   </w:style>
-  <w:style w:type="paragraph" w:styleId="TOC2">
+  <w:style w:type="paragraph" w:styleId="Inhopg2">
     <w:name w:val="toc 2"/>
-    <w:basedOn w:val="Normal"/>
-    <w:next w:val="Normal"/>
+    <w:basedOn w:val="Standaard"/>
+    <w:next w:val="Standaard"/>
     <w:autoRedefine/>
     <w:rsid w:val="00954D31"/>
     <w:pPr>
       <w:ind w:left="200"/>
     </w:pPr>
   </w:style>
-  <w:style w:type="paragraph" w:styleId="TOC3">
+  <w:style w:type="paragraph" w:styleId="Inhopg3">
     <w:name w:val="toc 3"/>
-    <w:basedOn w:val="Normal"/>
-    <w:next w:val="Normal"/>
+    <w:basedOn w:val="Standaard"/>
+    <w:next w:val="Standaard"/>
     <w:autoRedefine/>
     <w:rsid w:val="00954D31"/>
     <w:pPr>
       <w:ind w:left="400"/>
     </w:pPr>
   </w:style>
-  <w:style w:type="paragraph" w:styleId="TOC4">
+  <w:style w:type="paragraph" w:styleId="Inhopg4">
     <w:name w:val="toc 4"/>
-    <w:basedOn w:val="Normal"/>
-    <w:next w:val="Normal"/>
+    <w:basedOn w:val="Standaard"/>
+    <w:next w:val="Standaard"/>
     <w:autoRedefine/>
     <w:rsid w:val="00954D31"/>
     <w:pPr>
       <w:ind w:left="600"/>
     </w:pPr>
   </w:style>
-  <w:style w:type="paragraph" w:styleId="TOC5">
+  <w:style w:type="paragraph" w:styleId="Inhopg5">
     <w:name w:val="toc 5"/>
-    <w:basedOn w:val="Normal"/>
-    <w:next w:val="Normal"/>
+    <w:basedOn w:val="Standaard"/>
+    <w:next w:val="Standaard"/>
     <w:autoRedefine/>
     <w:rsid w:val="00954D31"/>
     <w:pPr>
       <w:ind w:left="800"/>
     </w:pPr>
   </w:style>
-  <w:style w:type="paragraph" w:styleId="TOC6">
+  <w:style w:type="paragraph" w:styleId="Inhopg6">
     <w:name w:val="toc 6"/>
-    <w:basedOn w:val="Normal"/>
-    <w:next w:val="Normal"/>
+    <w:basedOn w:val="Standaard"/>
+    <w:next w:val="Standaard"/>
     <w:autoRedefine/>
     <w:rsid w:val="00954D31"/>
     <w:pPr>
       <w:ind w:left="1000"/>
     </w:pPr>
   </w:style>
-  <w:style w:type="paragraph" w:styleId="TOC7">
+  <w:style w:type="paragraph" w:styleId="Inhopg7">
     <w:name w:val="toc 7"/>
-    <w:basedOn w:val="Normal"/>
-    <w:next w:val="Normal"/>
+    <w:basedOn w:val="Standaard"/>
+    <w:next w:val="Standaard"/>
     <w:autoRedefine/>
     <w:rsid w:val="00954D31"/>
     <w:pPr>
       <w:ind w:left="1200"/>
     </w:pPr>
   </w:style>
-  <w:style w:type="paragraph" w:styleId="TOC8">
+  <w:style w:type="paragraph" w:styleId="Inhopg8">
     <w:name w:val="toc 8"/>
-    <w:basedOn w:val="Normal"/>
-    <w:next w:val="Normal"/>
+    <w:basedOn w:val="Standaard"/>
+    <w:next w:val="Standaard"/>
     <w:autoRedefine/>
     <w:rsid w:val="00954D31"/>
     <w:pPr>
       <w:ind w:left="1400"/>
     </w:pPr>
   </w:style>
-  <w:style w:type="paragraph" w:styleId="TOC9">
+  <w:style w:type="paragraph" w:styleId="Inhopg9">
     <w:name w:val="toc 9"/>
-    <w:basedOn w:val="Normal"/>
-    <w:next w:val="Normal"/>
+    <w:basedOn w:val="Standaard"/>
+    <w:next w:val="Standaard"/>
     <w:autoRedefine/>
     <w:rsid w:val="00954D31"/>
     <w:pPr>
@@ -14175,7 +14181,7 @@
   </w:style>
   <w:style w:type="paragraph" w:customStyle="1" w:styleId="Spacing">
     <w:name w:val="Spacing"/>
-    <w:basedOn w:val="Normal"/>
+    <w:basedOn w:val="Standaard"/>
     <w:link w:val="SpacingChar"/>
     <w:rsid w:val="00954D31"/>
     <w:rPr>
@@ -14184,7 +14190,7 @@
   </w:style>
   <w:style w:type="paragraph" w:customStyle="1" w:styleId="Code">
     <w:name w:val="Code"/>
-    <w:basedOn w:val="Normal"/>
+    <w:basedOn w:val="Standaard"/>
     <w:link w:val="CodeChar"/>
     <w:rsid w:val="0001638E"/>
     <w:rPr>
@@ -14212,9 +14218,9 @@
       <w:lang w:val="en-US" w:eastAsia="en-US" w:bidi="ar-SA"/>
     </w:rPr>
   </w:style>
-  <w:style w:type="character" w:customStyle="1" w:styleId="Heading4Char">
-    <w:name w:val="Heading 4 Char"/>
-    <w:link w:val="Heading4"/>
+  <w:style w:type="character" w:customStyle="1" w:styleId="Kop4Char">
+    <w:name w:val="Kop 4 Char"/>
+    <w:link w:val="Kop4"/>
     <w:rsid w:val="00DE42D3"/>
     <w:rPr>
       <w:rFonts w:ascii="Tahoma" w:hAnsi="Tahoma"/>
@@ -14226,7 +14232,7 @@
   </w:style>
   <w:style w:type="paragraph" w:customStyle="1" w:styleId="Brainstorm">
     <w:name w:val="Brainstorm"/>
-    <w:basedOn w:val="Normal"/>
+    <w:basedOn w:val="Standaard"/>
     <w:rsid w:val="007C770E"/>
     <w:pPr>
       <w:ind w:left="0"/>
@@ -14240,7 +14246,7 @@
   </w:style>
   <w:style w:type="paragraph" w:customStyle="1" w:styleId="Picture">
     <w:name w:val="Picture"/>
-    <w:basedOn w:val="Normal"/>
+    <w:basedOn w:val="Standaard"/>
     <w:rsid w:val="007C770E"/>
     <w:pPr>
       <w:ind w:left="0"/>
@@ -14267,7 +14273,7 @@
   </w:style>
   <w:style w:type="paragraph" w:customStyle="1" w:styleId="StyleHeading6Left15cm">
     <w:name w:val="Style Heading 6 + Left:  1.5 cm"/>
-    <w:basedOn w:val="Heading6"/>
+    <w:basedOn w:val="Kop6"/>
     <w:rsid w:val="009B330F"/>
     <w:pPr>
       <w:spacing w:after="240"/>

</xml_diff>